<commit_message>
quicksort and update report
</commit_message>
<xml_diff>
--- a/Assignment_2_report.docx
+++ b/Assignment_2_report.docx
@@ -162,6 +162,16 @@
           <w:szCs w:val="32"/>
         </w:rPr>
         <w:t>________</w:t>
+      </w:r>
+      <w:r>
+        <w:rPr>
+          <w:rFonts w:ascii="Arial" w:hAnsi="Arial" w:cs="Arial"/>
+          <w:b/>
+          <w:bCs/>
+          <w:sz w:val="32"/>
+          <w:szCs w:val="32"/>
+        </w:rPr>
+        <w:t>____________</w:t>
       </w:r>
     </w:p>
     <w:p>
@@ -193,6 +203,63 @@
         </w:rPr>
         <w:t>Introduction:</w:t>
       </w:r>
+    </w:p>
+    <w:p>
+      <w:pPr>
+        <w:spacing w:line="360" w:lineRule="auto"/>
+        <w:ind w:firstLine="270"/>
+        <w:rPr>
+          <w:rFonts w:ascii="Arial" w:hAnsi="Arial" w:cs="Arial"/>
+          <w:sz w:val="24"/>
+          <w:szCs w:val="24"/>
+        </w:rPr>
+      </w:pPr>
+      <w:r>
+        <w:rPr>
+          <w:rFonts w:ascii="Arial" w:hAnsi="Arial" w:cs="Arial"/>
+          <w:sz w:val="24"/>
+          <w:szCs w:val="24"/>
+        </w:rPr>
+        <w:t xml:space="preserve">This assignment </w:t>
+      </w:r>
+      <w:r>
+        <w:rPr>
+          <w:rFonts w:ascii="Arial" w:hAnsi="Arial" w:cs="Arial"/>
+          <w:sz w:val="24"/>
+          <w:szCs w:val="24"/>
+        </w:rPr>
+        <w:t xml:space="preserve">aims to provide a comprehensive understanding of sorting algorithms by visually and audibly representing their execution. </w:t>
+      </w:r>
+      <w:r>
+        <w:rPr>
+          <w:rFonts w:ascii="Arial" w:hAnsi="Arial" w:cs="Arial"/>
+          <w:sz w:val="24"/>
+          <w:szCs w:val="24"/>
+        </w:rPr>
+        <w:t>It</w:t>
+      </w:r>
+      <w:r>
+        <w:rPr>
+          <w:rFonts w:ascii="Arial" w:hAnsi="Arial" w:cs="Arial"/>
+          <w:sz w:val="24"/>
+          <w:szCs w:val="24"/>
+        </w:rPr>
+        <w:t xml:space="preserve"> is crucial for gaining insights into how sorting algorithms work, their time complexities, and how different data structures impact sorting efficiency.</w:t>
+      </w:r>
+    </w:p>
+    <w:p>
+      <w:pPr>
+        <w:spacing w:line="360" w:lineRule="auto"/>
+        <w:ind w:left="-90"/>
+        <w:rPr>
+          <w:rFonts w:ascii="Arial" w:hAnsi="Arial" w:cs="Arial"/>
+          <w:b/>
+          <w:bCs/>
+          <w:color w:val="4472C4" w:themeColor="accent1"/>
+          <w:sz w:val="24"/>
+          <w:szCs w:val="24"/>
+        </w:rPr>
+      </w:pPr>
     </w:p>
     <w:p>
       <w:pPr>
@@ -690,6 +757,12 @@
           <w:type w:val="continuous"/>
           <w:pgSz w:w="15840" w:h="24480" w:code="3"/>
           <w:pgMar w:top="1440" w:right="1440" w:bottom="1440" w:left="1440" w:header="720" w:footer="720" w:gutter="0"/>
+          <w:pgBorders w:offsetFrom="page">
+            <w:top w:val="single" w:sz="4" w:space="24" w:color="auto"/>
+            <w:left w:val="single" w:sz="4" w:space="24" w:color="auto"/>
+            <w:bottom w:val="single" w:sz="4" w:space="24" w:color="auto"/>
+            <w:right w:val="single" w:sz="4" w:space="24" w:color="auto"/>
+          </w:pgBorders>
           <w:cols w:space="720"/>
           <w:docGrid w:linePitch="360"/>
         </w:sectPr>
@@ -1103,6 +1176,12 @@
           <w:type w:val="continuous"/>
           <w:pgSz w:w="15840" w:h="24480" w:code="3"/>
           <w:pgMar w:top="1440" w:right="1440" w:bottom="1440" w:left="1440" w:header="720" w:footer="720" w:gutter="0"/>
+          <w:pgBorders w:offsetFrom="page">
+            <w:top w:val="single" w:sz="4" w:space="24" w:color="auto"/>
+            <w:left w:val="single" w:sz="4" w:space="24" w:color="auto"/>
+            <w:bottom w:val="single" w:sz="4" w:space="24" w:color="auto"/>
+            <w:right w:val="single" w:sz="4" w:space="24" w:color="auto"/>
+          </w:pgBorders>
           <w:cols w:num="2" w:space="720"/>
           <w:docGrid w:linePitch="360"/>
         </w:sectPr>
@@ -1572,6 +1651,12 @@
           <w:type w:val="continuous"/>
           <w:pgSz w:w="15840" w:h="24480" w:code="3"/>
           <w:pgMar w:top="1440" w:right="1440" w:bottom="1440" w:left="1440" w:header="720" w:footer="720" w:gutter="0"/>
+          <w:pgBorders w:offsetFrom="page">
+            <w:top w:val="single" w:sz="4" w:space="24" w:color="auto"/>
+            <w:left w:val="single" w:sz="4" w:space="24" w:color="auto"/>
+            <w:bottom w:val="single" w:sz="4" w:space="24" w:color="auto"/>
+            <w:right w:val="single" w:sz="4" w:space="24" w:color="auto"/>
+          </w:pgBorders>
           <w:cols w:num="4" w:space="720"/>
           <w:docGrid w:linePitch="360"/>
         </w:sectPr>
@@ -2141,6 +2226,12 @@
           <w:type w:val="continuous"/>
           <w:pgSz w:w="15840" w:h="24480" w:code="3"/>
           <w:pgMar w:top="1440" w:right="1440" w:bottom="1440" w:left="1440" w:header="720" w:footer="720" w:gutter="0"/>
+          <w:pgBorders w:offsetFrom="page">
+            <w:top w:val="single" w:sz="4" w:space="24" w:color="auto"/>
+            <w:left w:val="single" w:sz="4" w:space="24" w:color="auto"/>
+            <w:bottom w:val="single" w:sz="4" w:space="24" w:color="auto"/>
+            <w:right w:val="single" w:sz="4" w:space="24" w:color="auto"/>
+          </w:pgBorders>
           <w:cols w:num="8" w:space="720"/>
           <w:docGrid w:linePitch="360"/>
         </w:sectPr>
@@ -2176,7 +2267,7 @@
                 <w:sz w:val="20"/>
                 <w:szCs w:val="20"/>
               </w:rPr>
-              <w:t>1</w:t>
+              <w:t>11</w:t>
             </w:r>
           </w:p>
         </w:tc>
@@ -2223,7 +2314,7 @@
                 <w:sz w:val="20"/>
                 <w:szCs w:val="20"/>
               </w:rPr>
-              <w:t>11</w:t>
+              <w:t>1</w:t>
             </w:r>
           </w:p>
         </w:tc>
@@ -2270,7 +2361,7 @@
                 <w:sz w:val="20"/>
                 <w:szCs w:val="20"/>
               </w:rPr>
-              <w:t>2</w:t>
+              <w:t>30</w:t>
             </w:r>
           </w:p>
         </w:tc>
@@ -2317,7 +2408,7 @@
                 <w:sz w:val="20"/>
                 <w:szCs w:val="20"/>
               </w:rPr>
-              <w:t>30</w:t>
+              <w:t>2</w:t>
             </w:r>
           </w:p>
         </w:tc>
@@ -2364,7 +2455,7 @@
                 <w:sz w:val="20"/>
                 <w:szCs w:val="20"/>
               </w:rPr>
-              <w:t>6</w:t>
+              <w:t>51</w:t>
             </w:r>
           </w:p>
         </w:tc>
@@ -2411,7 +2502,7 @@
                 <w:sz w:val="20"/>
                 <w:szCs w:val="20"/>
               </w:rPr>
-              <w:t>51</w:t>
+              <w:t>6</w:t>
             </w:r>
           </w:p>
         </w:tc>
@@ -2806,6 +2897,12 @@
           <w:type w:val="continuous"/>
           <w:pgSz w:w="15840" w:h="24480" w:code="3"/>
           <w:pgMar w:top="1440" w:right="1440" w:bottom="1440" w:left="1440" w:header="720" w:footer="720" w:gutter="0"/>
+          <w:pgBorders w:offsetFrom="page">
+            <w:top w:val="single" w:sz="4" w:space="24" w:color="auto"/>
+            <w:left w:val="single" w:sz="4" w:space="24" w:color="auto"/>
+            <w:bottom w:val="single" w:sz="4" w:space="24" w:color="auto"/>
+            <w:right w:val="single" w:sz="4" w:space="24" w:color="auto"/>
+          </w:pgBorders>
           <w:cols w:num="14" w:space="216"/>
           <w:docGrid w:linePitch="360"/>
         </w:sectPr>
@@ -3411,6 +3508,12 @@
           <w:type w:val="continuous"/>
           <w:pgSz w:w="15840" w:h="24480" w:code="3"/>
           <w:pgMar w:top="1440" w:right="1440" w:bottom="1440" w:left="1440" w:header="720" w:footer="720" w:gutter="0"/>
+          <w:pgBorders w:offsetFrom="page">
+            <w:top w:val="single" w:sz="4" w:space="24" w:color="auto"/>
+            <w:left w:val="single" w:sz="4" w:space="24" w:color="auto"/>
+            <w:bottom w:val="single" w:sz="4" w:space="24" w:color="auto"/>
+            <w:right w:val="single" w:sz="4" w:space="24" w:color="auto"/>
+          </w:pgBorders>
           <w:cols w:num="8" w:space="720"/>
           <w:docGrid w:linePitch="360"/>
         </w:sectPr>
@@ -3900,6 +4003,12 @@
           <w:type w:val="continuous"/>
           <w:pgSz w:w="15840" w:h="24480" w:code="3"/>
           <w:pgMar w:top="1440" w:right="1440" w:bottom="1440" w:left="1440" w:header="720" w:footer="720" w:gutter="0"/>
+          <w:pgBorders w:offsetFrom="page">
+            <w:top w:val="single" w:sz="4" w:space="24" w:color="auto"/>
+            <w:left w:val="single" w:sz="4" w:space="24" w:color="auto"/>
+            <w:bottom w:val="single" w:sz="4" w:space="24" w:color="auto"/>
+            <w:right w:val="single" w:sz="4" w:space="24" w:color="auto"/>
+          </w:pgBorders>
           <w:cols w:num="4" w:space="720"/>
           <w:docGrid w:linePitch="360"/>
         </w:sectPr>
@@ -4313,6 +4422,12 @@
           <w:type w:val="continuous"/>
           <w:pgSz w:w="15840" w:h="24480" w:code="3"/>
           <w:pgMar w:top="1440" w:right="1440" w:bottom="1440" w:left="1440" w:header="720" w:footer="720" w:gutter="0"/>
+          <w:pgBorders w:offsetFrom="page">
+            <w:top w:val="single" w:sz="4" w:space="24" w:color="auto"/>
+            <w:left w:val="single" w:sz="4" w:space="24" w:color="auto"/>
+            <w:bottom w:val="single" w:sz="4" w:space="24" w:color="auto"/>
+            <w:right w:val="single" w:sz="4" w:space="24" w:color="auto"/>
+          </w:pgBorders>
           <w:cols w:num="2" w:space="720"/>
           <w:docGrid w:linePitch="360"/>
         </w:sectPr>
@@ -4721,11 +4836,2158 @@
         </w:rPr>
         <w:t>Quick Sort:</w:t>
       </w:r>
+      <w:r>
+        <w:rPr>
+          <w:rFonts w:ascii="Arial" w:hAnsi="Arial" w:cs="Arial"/>
+          <w:b/>
+          <w:bCs/>
+          <w:sz w:val="24"/>
+          <w:szCs w:val="24"/>
+        </w:rPr>
+        <w:t xml:space="preserve"> </w:t>
+      </w:r>
     </w:p>
     <w:p>
       <w:pPr>
         <w:spacing w:line="360" w:lineRule="auto"/>
-        <w:ind w:left="630"/>
+        <w:rPr>
+          <w:rFonts w:ascii="Arial" w:hAnsi="Arial" w:cs="Arial"/>
+          <w:b/>
+          <w:bCs/>
+          <w:sz w:val="24"/>
+          <w:szCs w:val="24"/>
+        </w:rPr>
+      </w:pPr>
+      <w:r>
+        <w:rPr>
+          <w:rFonts w:ascii="Arial" w:hAnsi="Arial" w:cs="Arial"/>
+          <w:color w:val="FF0000"/>
+          <w:sz w:val="24"/>
+          <w:szCs w:val="24"/>
+        </w:rPr>
+        <w:t>pivot</w:t>
+      </w:r>
+      <w:r>
+        <w:rPr>
+          <w:rFonts w:ascii="Arial" w:hAnsi="Arial" w:cs="Arial"/>
+          <w:b/>
+          <w:bCs/>
+          <w:sz w:val="24"/>
+          <w:szCs w:val="24"/>
+        </w:rPr>
+        <w:t xml:space="preserve">, </w:t>
+      </w:r>
+      <w:proofErr w:type="spellStart"/>
+      <w:r>
+        <w:rPr>
+          <w:rFonts w:ascii="Arial" w:hAnsi="Arial" w:cs="Arial"/>
+          <w:sz w:val="24"/>
+          <w:szCs w:val="24"/>
+          <w:highlight w:val="yellow"/>
+        </w:rPr>
+        <w:t>itemfromLeft</w:t>
+      </w:r>
+      <w:proofErr w:type="spellEnd"/>
+      <w:r>
+        <w:rPr>
+          <w:rFonts w:ascii="Arial" w:hAnsi="Arial" w:cs="Arial"/>
+          <w:sz w:val="24"/>
+          <w:szCs w:val="24"/>
+        </w:rPr>
+        <w:t xml:space="preserve">, </w:t>
+      </w:r>
+      <w:proofErr w:type="spellStart"/>
+      <w:r>
+        <w:rPr>
+          <w:rFonts w:ascii="Arial" w:hAnsi="Arial" w:cs="Arial"/>
+          <w:sz w:val="24"/>
+          <w:szCs w:val="24"/>
+          <w:highlight w:val="green"/>
+        </w:rPr>
+        <w:t>itemfromRight</w:t>
+      </w:r>
+      <w:proofErr w:type="spellEnd"/>
+    </w:p>
+    <w:tbl>
+      <w:tblPr>
+        <w:tblStyle w:val="TableGrid"/>
+        <w:tblW w:w="0" w:type="auto"/>
+        <w:tblLook w:val="04A0" w:firstRow="1" w:lastRow="0" w:firstColumn="1" w:lastColumn="0" w:noHBand="0" w:noVBand="1"/>
+      </w:tblPr>
+      <w:tblGrid>
+        <w:gridCol w:w="925"/>
+        <w:gridCol w:w="925"/>
+        <w:gridCol w:w="925"/>
+        <w:gridCol w:w="925"/>
+        <w:gridCol w:w="925"/>
+        <w:gridCol w:w="925"/>
+        <w:gridCol w:w="925"/>
+        <w:gridCol w:w="925"/>
+        <w:gridCol w:w="925"/>
+        <w:gridCol w:w="925"/>
+        <w:gridCol w:w="925"/>
+        <w:gridCol w:w="925"/>
+        <w:gridCol w:w="925"/>
+        <w:gridCol w:w="925"/>
+      </w:tblGrid>
+      <w:tr>
+        <w:tc>
+          <w:tcPr>
+            <w:tcW w:w="925" w:type="dxa"/>
+          </w:tcPr>
+          <w:p>
+            <w:pPr>
+              <w:spacing w:line="360" w:lineRule="auto"/>
+              <w:jc w:val="center"/>
+              <w:rPr>
+                <w:rFonts w:ascii="Arial" w:hAnsi="Arial" w:cs="Arial"/>
+                <w:sz w:val="20"/>
+                <w:szCs w:val="20"/>
+              </w:rPr>
+            </w:pPr>
+            <w:r>
+              <w:rPr>
+                <w:rFonts w:ascii="Arial" w:hAnsi="Arial" w:cs="Arial"/>
+                <w:sz w:val="20"/>
+                <w:szCs w:val="20"/>
+              </w:rPr>
+              <w:t>11</w:t>
+            </w:r>
+          </w:p>
+        </w:tc>
+        <w:tc>
+          <w:tcPr>
+            <w:tcW w:w="925" w:type="dxa"/>
+          </w:tcPr>
+          <w:p>
+            <w:pPr>
+              <w:spacing w:line="360" w:lineRule="auto"/>
+              <w:jc w:val="center"/>
+              <w:rPr>
+                <w:rFonts w:ascii="Arial" w:hAnsi="Arial" w:cs="Arial"/>
+                <w:sz w:val="20"/>
+                <w:szCs w:val="20"/>
+              </w:rPr>
+            </w:pPr>
+            <w:r>
+              <w:rPr>
+                <w:rFonts w:ascii="Arial" w:hAnsi="Arial" w:cs="Arial"/>
+                <w:sz w:val="20"/>
+                <w:szCs w:val="20"/>
+              </w:rPr>
+              <w:t>1</w:t>
+            </w:r>
+          </w:p>
+        </w:tc>
+        <w:tc>
+          <w:tcPr>
+            <w:tcW w:w="925" w:type="dxa"/>
+          </w:tcPr>
+          <w:p>
+            <w:pPr>
+              <w:spacing w:line="360" w:lineRule="auto"/>
+              <w:jc w:val="center"/>
+              <w:rPr>
+                <w:rFonts w:ascii="Arial" w:hAnsi="Arial" w:cs="Arial"/>
+                <w:sz w:val="20"/>
+                <w:szCs w:val="20"/>
+              </w:rPr>
+            </w:pPr>
+            <w:r>
+              <w:rPr>
+                <w:rFonts w:ascii="Arial" w:hAnsi="Arial" w:cs="Arial"/>
+                <w:sz w:val="20"/>
+                <w:szCs w:val="20"/>
+              </w:rPr>
+              <w:t>30</w:t>
+            </w:r>
+          </w:p>
+        </w:tc>
+        <w:tc>
+          <w:tcPr>
+            <w:tcW w:w="925" w:type="dxa"/>
+          </w:tcPr>
+          <w:p>
+            <w:pPr>
+              <w:spacing w:line="360" w:lineRule="auto"/>
+              <w:jc w:val="center"/>
+              <w:rPr>
+                <w:rFonts w:ascii="Arial" w:hAnsi="Arial" w:cs="Arial"/>
+                <w:sz w:val="20"/>
+                <w:szCs w:val="20"/>
+              </w:rPr>
+            </w:pPr>
+            <w:r>
+              <w:rPr>
+                <w:rFonts w:ascii="Arial" w:hAnsi="Arial" w:cs="Arial"/>
+                <w:sz w:val="20"/>
+                <w:szCs w:val="20"/>
+              </w:rPr>
+              <w:t>2</w:t>
+            </w:r>
+          </w:p>
+        </w:tc>
+        <w:tc>
+          <w:tcPr>
+            <w:tcW w:w="925" w:type="dxa"/>
+          </w:tcPr>
+          <w:p>
+            <w:pPr>
+              <w:spacing w:line="360" w:lineRule="auto"/>
+              <w:jc w:val="center"/>
+              <w:rPr>
+                <w:rFonts w:ascii="Arial" w:hAnsi="Arial" w:cs="Arial"/>
+                <w:sz w:val="20"/>
+                <w:szCs w:val="20"/>
+              </w:rPr>
+            </w:pPr>
+            <w:r>
+              <w:rPr>
+                <w:rFonts w:ascii="Arial" w:hAnsi="Arial" w:cs="Arial"/>
+                <w:sz w:val="20"/>
+                <w:szCs w:val="20"/>
+              </w:rPr>
+              <w:t>51</w:t>
+            </w:r>
+          </w:p>
+        </w:tc>
+        <w:tc>
+          <w:tcPr>
+            <w:tcW w:w="925" w:type="dxa"/>
+          </w:tcPr>
+          <w:p>
+            <w:pPr>
+              <w:spacing w:line="360" w:lineRule="auto"/>
+              <w:jc w:val="center"/>
+              <w:rPr>
+                <w:rFonts w:ascii="Arial" w:hAnsi="Arial" w:cs="Arial"/>
+                <w:sz w:val="20"/>
+                <w:szCs w:val="20"/>
+              </w:rPr>
+            </w:pPr>
+            <w:r>
+              <w:rPr>
+                <w:rFonts w:ascii="Arial" w:hAnsi="Arial" w:cs="Arial"/>
+                <w:sz w:val="20"/>
+                <w:szCs w:val="20"/>
+              </w:rPr>
+              <w:t>6</w:t>
+            </w:r>
+          </w:p>
+        </w:tc>
+        <w:tc>
+          <w:tcPr>
+            <w:tcW w:w="925" w:type="dxa"/>
+            <w:tcBorders>
+              <w:right w:val="single" w:sz="4" w:space="0" w:color="auto"/>
+            </w:tcBorders>
+          </w:tcPr>
+          <w:p>
+            <w:pPr>
+              <w:spacing w:line="360" w:lineRule="auto"/>
+              <w:jc w:val="center"/>
+              <w:rPr>
+                <w:rFonts w:ascii="Arial" w:hAnsi="Arial" w:cs="Arial"/>
+                <w:sz w:val="20"/>
+                <w:szCs w:val="20"/>
+              </w:rPr>
+            </w:pPr>
+            <w:r>
+              <w:rPr>
+                <w:rFonts w:ascii="Arial" w:hAnsi="Arial" w:cs="Arial"/>
+                <w:sz w:val="20"/>
+                <w:szCs w:val="20"/>
+              </w:rPr>
+              <w:t>29</w:t>
+            </w:r>
+          </w:p>
+        </w:tc>
+        <w:tc>
+          <w:tcPr>
+            <w:tcW w:w="925" w:type="dxa"/>
+            <w:tcBorders>
+              <w:left w:val="single" w:sz="4" w:space="0" w:color="auto"/>
+            </w:tcBorders>
+          </w:tcPr>
+          <w:p>
+            <w:pPr>
+              <w:spacing w:line="360" w:lineRule="auto"/>
+              <w:jc w:val="center"/>
+              <w:rPr>
+                <w:rFonts w:ascii="Arial" w:hAnsi="Arial" w:cs="Arial"/>
+                <w:sz w:val="20"/>
+                <w:szCs w:val="20"/>
+              </w:rPr>
+            </w:pPr>
+            <w:r>
+              <w:rPr>
+                <w:rFonts w:ascii="Arial" w:hAnsi="Arial" w:cs="Arial"/>
+                <w:sz w:val="20"/>
+                <w:szCs w:val="20"/>
+              </w:rPr>
+              <w:t>7</w:t>
+            </w:r>
+          </w:p>
+        </w:tc>
+        <w:tc>
+          <w:tcPr>
+            <w:tcW w:w="925" w:type="dxa"/>
+          </w:tcPr>
+          <w:p>
+            <w:pPr>
+              <w:spacing w:line="360" w:lineRule="auto"/>
+              <w:jc w:val="center"/>
+              <w:rPr>
+                <w:rFonts w:ascii="Arial" w:hAnsi="Arial" w:cs="Arial"/>
+                <w:sz w:val="20"/>
+                <w:szCs w:val="20"/>
+              </w:rPr>
+            </w:pPr>
+            <w:r>
+              <w:rPr>
+                <w:rFonts w:ascii="Arial" w:hAnsi="Arial" w:cs="Arial"/>
+                <w:sz w:val="20"/>
+                <w:szCs w:val="20"/>
+              </w:rPr>
+              <w:t>67</w:t>
+            </w:r>
+          </w:p>
+        </w:tc>
+        <w:tc>
+          <w:tcPr>
+            <w:tcW w:w="925" w:type="dxa"/>
+          </w:tcPr>
+          <w:p>
+            <w:pPr>
+              <w:spacing w:line="360" w:lineRule="auto"/>
+              <w:jc w:val="center"/>
+              <w:rPr>
+                <w:rFonts w:ascii="Arial" w:hAnsi="Arial" w:cs="Arial"/>
+                <w:sz w:val="20"/>
+                <w:szCs w:val="20"/>
+              </w:rPr>
+            </w:pPr>
+            <w:r>
+              <w:rPr>
+                <w:rFonts w:ascii="Arial" w:hAnsi="Arial" w:cs="Arial"/>
+                <w:sz w:val="20"/>
+                <w:szCs w:val="20"/>
+              </w:rPr>
+              <w:t>15</w:t>
+            </w:r>
+          </w:p>
+        </w:tc>
+        <w:tc>
+          <w:tcPr>
+            <w:tcW w:w="925" w:type="dxa"/>
+          </w:tcPr>
+          <w:p>
+            <w:pPr>
+              <w:spacing w:line="360" w:lineRule="auto"/>
+              <w:jc w:val="center"/>
+              <w:rPr>
+                <w:rFonts w:ascii="Arial" w:hAnsi="Arial" w:cs="Arial"/>
+                <w:sz w:val="20"/>
+                <w:szCs w:val="20"/>
+              </w:rPr>
+            </w:pPr>
+            <w:r>
+              <w:rPr>
+                <w:rFonts w:ascii="Arial" w:hAnsi="Arial" w:cs="Arial"/>
+                <w:sz w:val="20"/>
+                <w:szCs w:val="20"/>
+              </w:rPr>
+              <w:t>118</w:t>
+            </w:r>
+          </w:p>
+        </w:tc>
+        <w:tc>
+          <w:tcPr>
+            <w:tcW w:w="925" w:type="dxa"/>
+          </w:tcPr>
+          <w:p>
+            <w:pPr>
+              <w:spacing w:line="360" w:lineRule="auto"/>
+              <w:jc w:val="center"/>
+              <w:rPr>
+                <w:rFonts w:ascii="Arial" w:hAnsi="Arial" w:cs="Arial"/>
+                <w:sz w:val="20"/>
+                <w:szCs w:val="20"/>
+              </w:rPr>
+            </w:pPr>
+            <w:r>
+              <w:rPr>
+                <w:rFonts w:ascii="Arial" w:hAnsi="Arial" w:cs="Arial"/>
+                <w:sz w:val="20"/>
+                <w:szCs w:val="20"/>
+              </w:rPr>
+              <w:t>4</w:t>
+            </w:r>
+          </w:p>
+        </w:tc>
+        <w:tc>
+          <w:tcPr>
+            <w:tcW w:w="925" w:type="dxa"/>
+          </w:tcPr>
+          <w:p>
+            <w:pPr>
+              <w:spacing w:line="360" w:lineRule="auto"/>
+              <w:jc w:val="center"/>
+              <w:rPr>
+                <w:rFonts w:ascii="Arial" w:hAnsi="Arial" w:cs="Arial"/>
+                <w:sz w:val="20"/>
+                <w:szCs w:val="20"/>
+              </w:rPr>
+            </w:pPr>
+            <w:r>
+              <w:rPr>
+                <w:rFonts w:ascii="Arial" w:hAnsi="Arial" w:cs="Arial"/>
+                <w:sz w:val="20"/>
+                <w:szCs w:val="20"/>
+              </w:rPr>
+              <w:t>89</w:t>
+            </w:r>
+          </w:p>
+        </w:tc>
+        <w:tc>
+          <w:tcPr>
+            <w:tcW w:w="925" w:type="dxa"/>
+          </w:tcPr>
+          <w:p>
+            <w:pPr>
+              <w:spacing w:line="360" w:lineRule="auto"/>
+              <w:jc w:val="center"/>
+              <w:rPr>
+                <w:rFonts w:ascii="Arial" w:hAnsi="Arial" w:cs="Arial"/>
+                <w:sz w:val="20"/>
+                <w:szCs w:val="20"/>
+              </w:rPr>
+            </w:pPr>
+            <w:r>
+              <w:rPr>
+                <w:rFonts w:ascii="Arial" w:hAnsi="Arial" w:cs="Arial"/>
+                <w:sz w:val="20"/>
+                <w:szCs w:val="20"/>
+              </w:rPr>
+              <w:t>23</w:t>
+            </w:r>
+          </w:p>
+        </w:tc>
+      </w:tr>
+    </w:tbl>
+    <w:p>
+      <w:pPr>
+        <w:spacing w:after="0" w:line="360" w:lineRule="auto"/>
+        <w:jc w:val="center"/>
+        <w:rPr>
+          <w:rFonts w:ascii="Arial" w:hAnsi="Arial" w:cs="Arial"/>
+          <w:sz w:val="20"/>
+          <w:szCs w:val="20"/>
+        </w:rPr>
+        <w:sectPr>
+          <w:type w:val="continuous"/>
+          <w:pgSz w:w="15840" w:h="24480" w:code="3"/>
+          <w:pgMar w:top="1440" w:right="1440" w:bottom="1440" w:left="1440" w:header="720" w:footer="720" w:gutter="0"/>
+          <w:pgBorders w:offsetFrom="page">
+            <w:top w:val="single" w:sz="4" w:space="24" w:color="auto"/>
+            <w:left w:val="single" w:sz="4" w:space="24" w:color="auto"/>
+            <w:bottom w:val="single" w:sz="4" w:space="24" w:color="auto"/>
+            <w:right w:val="single" w:sz="4" w:space="24" w:color="auto"/>
+          </w:pgBorders>
+          <w:cols w:space="720"/>
+          <w:docGrid w:linePitch="360"/>
+        </w:sectPr>
+      </w:pPr>
+    </w:p>
+    <w:tbl>
+      <w:tblPr>
+        <w:tblStyle w:val="TableGrid"/>
+        <w:tblW w:w="0" w:type="auto"/>
+        <w:tblLook w:val="04A0" w:firstRow="1" w:lastRow="0" w:firstColumn="1" w:lastColumn="0" w:noHBand="0" w:noVBand="1"/>
+      </w:tblPr>
+      <w:tblGrid>
+        <w:gridCol w:w="264"/>
+        <w:gridCol w:w="310"/>
+        <w:gridCol w:w="263"/>
+        <w:gridCol w:w="309"/>
+        <w:gridCol w:w="263"/>
+        <w:gridCol w:w="309"/>
+        <w:gridCol w:w="263"/>
+        <w:gridCol w:w="309"/>
+        <w:gridCol w:w="309"/>
+        <w:gridCol w:w="350"/>
+        <w:gridCol w:w="263"/>
+        <w:gridCol w:w="309"/>
+        <w:gridCol w:w="309"/>
+      </w:tblGrid>
+      <w:tr>
+        <w:tc>
+          <w:tcPr>
+            <w:tcW w:w="925" w:type="dxa"/>
+          </w:tcPr>
+          <w:p>
+            <w:pPr>
+              <w:spacing w:line="360" w:lineRule="auto"/>
+              <w:jc w:val="center"/>
+              <w:rPr>
+                <w:rFonts w:ascii="Arial" w:hAnsi="Arial" w:cs="Arial"/>
+                <w:sz w:val="20"/>
+                <w:szCs w:val="20"/>
+              </w:rPr>
+            </w:pPr>
+            <w:r>
+              <w:rPr>
+                <w:rFonts w:ascii="Arial" w:hAnsi="Arial" w:cs="Arial"/>
+                <w:sz w:val="20"/>
+                <w:szCs w:val="20"/>
+              </w:rPr>
+              <w:t>1</w:t>
+            </w:r>
+          </w:p>
+        </w:tc>
+        <w:tc>
+          <w:tcPr>
+            <w:tcW w:w="925" w:type="dxa"/>
+            <w:shd w:val="clear" w:color="auto" w:fill="FFFF00"/>
+          </w:tcPr>
+          <w:p>
+            <w:pPr>
+              <w:spacing w:line="360" w:lineRule="auto"/>
+              <w:jc w:val="center"/>
+              <w:rPr>
+                <w:rFonts w:ascii="Arial" w:hAnsi="Arial" w:cs="Arial"/>
+                <w:sz w:val="20"/>
+                <w:szCs w:val="20"/>
+              </w:rPr>
+            </w:pPr>
+            <w:r>
+              <w:rPr>
+                <w:rFonts w:ascii="Arial" w:hAnsi="Arial" w:cs="Arial"/>
+                <w:sz w:val="20"/>
+                <w:szCs w:val="20"/>
+              </w:rPr>
+              <w:t>30</w:t>
+            </w:r>
+          </w:p>
+        </w:tc>
+        <w:tc>
+          <w:tcPr>
+            <w:tcW w:w="925" w:type="dxa"/>
+          </w:tcPr>
+          <w:p>
+            <w:pPr>
+              <w:spacing w:line="360" w:lineRule="auto"/>
+              <w:jc w:val="center"/>
+              <w:rPr>
+                <w:rFonts w:ascii="Arial" w:hAnsi="Arial" w:cs="Arial"/>
+                <w:sz w:val="20"/>
+                <w:szCs w:val="20"/>
+              </w:rPr>
+            </w:pPr>
+            <w:r>
+              <w:rPr>
+                <w:rFonts w:ascii="Arial" w:hAnsi="Arial" w:cs="Arial"/>
+                <w:sz w:val="20"/>
+                <w:szCs w:val="20"/>
+              </w:rPr>
+              <w:t>2</w:t>
+            </w:r>
+          </w:p>
+        </w:tc>
+        <w:tc>
+          <w:tcPr>
+            <w:tcW w:w="925" w:type="dxa"/>
+          </w:tcPr>
+          <w:p>
+            <w:pPr>
+              <w:spacing w:line="360" w:lineRule="auto"/>
+              <w:jc w:val="center"/>
+              <w:rPr>
+                <w:rFonts w:ascii="Arial" w:hAnsi="Arial" w:cs="Arial"/>
+                <w:sz w:val="20"/>
+                <w:szCs w:val="20"/>
+              </w:rPr>
+            </w:pPr>
+            <w:r>
+              <w:rPr>
+                <w:rFonts w:ascii="Arial" w:hAnsi="Arial" w:cs="Arial"/>
+                <w:sz w:val="20"/>
+                <w:szCs w:val="20"/>
+              </w:rPr>
+              <w:t>51</w:t>
+            </w:r>
+          </w:p>
+        </w:tc>
+        <w:tc>
+          <w:tcPr>
+            <w:tcW w:w="925" w:type="dxa"/>
+          </w:tcPr>
+          <w:p>
+            <w:pPr>
+              <w:spacing w:line="360" w:lineRule="auto"/>
+              <w:jc w:val="center"/>
+              <w:rPr>
+                <w:rFonts w:ascii="Arial" w:hAnsi="Arial" w:cs="Arial"/>
+                <w:sz w:val="20"/>
+                <w:szCs w:val="20"/>
+              </w:rPr>
+            </w:pPr>
+            <w:r>
+              <w:rPr>
+                <w:rFonts w:ascii="Arial" w:hAnsi="Arial" w:cs="Arial"/>
+                <w:sz w:val="20"/>
+                <w:szCs w:val="20"/>
+              </w:rPr>
+              <w:t>6</w:t>
+            </w:r>
+          </w:p>
+        </w:tc>
+        <w:tc>
+          <w:tcPr>
+            <w:tcW w:w="925" w:type="dxa"/>
+            <w:tcBorders>
+              <w:right w:val="single" w:sz="4" w:space="0" w:color="auto"/>
+            </w:tcBorders>
+          </w:tcPr>
+          <w:p>
+            <w:pPr>
+              <w:spacing w:line="360" w:lineRule="auto"/>
+              <w:jc w:val="center"/>
+              <w:rPr>
+                <w:rFonts w:ascii="Arial" w:hAnsi="Arial" w:cs="Arial"/>
+                <w:sz w:val="20"/>
+                <w:szCs w:val="20"/>
+              </w:rPr>
+            </w:pPr>
+            <w:r>
+              <w:rPr>
+                <w:rFonts w:ascii="Arial" w:hAnsi="Arial" w:cs="Arial"/>
+                <w:sz w:val="20"/>
+                <w:szCs w:val="20"/>
+              </w:rPr>
+              <w:t>29</w:t>
+            </w:r>
+          </w:p>
+        </w:tc>
+        <w:tc>
+          <w:tcPr>
+            <w:tcW w:w="925" w:type="dxa"/>
+            <w:tcBorders>
+              <w:left w:val="single" w:sz="4" w:space="0" w:color="auto"/>
+            </w:tcBorders>
+          </w:tcPr>
+          <w:p>
+            <w:pPr>
+              <w:spacing w:line="360" w:lineRule="auto"/>
+              <w:jc w:val="center"/>
+              <w:rPr>
+                <w:rFonts w:ascii="Arial" w:hAnsi="Arial" w:cs="Arial"/>
+                <w:sz w:val="20"/>
+                <w:szCs w:val="20"/>
+              </w:rPr>
+            </w:pPr>
+            <w:r>
+              <w:rPr>
+                <w:rFonts w:ascii="Arial" w:hAnsi="Arial" w:cs="Arial"/>
+                <w:sz w:val="20"/>
+                <w:szCs w:val="20"/>
+              </w:rPr>
+              <w:t>7</w:t>
+            </w:r>
+          </w:p>
+        </w:tc>
+        <w:tc>
+          <w:tcPr>
+            <w:tcW w:w="925" w:type="dxa"/>
+          </w:tcPr>
+          <w:p>
+            <w:pPr>
+              <w:spacing w:line="360" w:lineRule="auto"/>
+              <w:jc w:val="center"/>
+              <w:rPr>
+                <w:rFonts w:ascii="Arial" w:hAnsi="Arial" w:cs="Arial"/>
+                <w:sz w:val="20"/>
+                <w:szCs w:val="20"/>
+              </w:rPr>
+            </w:pPr>
+            <w:r>
+              <w:rPr>
+                <w:rFonts w:ascii="Arial" w:hAnsi="Arial" w:cs="Arial"/>
+                <w:sz w:val="20"/>
+                <w:szCs w:val="20"/>
+              </w:rPr>
+              <w:t>67</w:t>
+            </w:r>
+          </w:p>
+        </w:tc>
+        <w:tc>
+          <w:tcPr>
+            <w:tcW w:w="925" w:type="dxa"/>
+          </w:tcPr>
+          <w:p>
+            <w:pPr>
+              <w:spacing w:line="360" w:lineRule="auto"/>
+              <w:jc w:val="center"/>
+              <w:rPr>
+                <w:rFonts w:ascii="Arial" w:hAnsi="Arial" w:cs="Arial"/>
+                <w:sz w:val="20"/>
+                <w:szCs w:val="20"/>
+              </w:rPr>
+            </w:pPr>
+            <w:r>
+              <w:rPr>
+                <w:rFonts w:ascii="Arial" w:hAnsi="Arial" w:cs="Arial"/>
+                <w:sz w:val="20"/>
+                <w:szCs w:val="20"/>
+              </w:rPr>
+              <w:t>15</w:t>
+            </w:r>
+          </w:p>
+        </w:tc>
+        <w:tc>
+          <w:tcPr>
+            <w:tcW w:w="925" w:type="dxa"/>
+          </w:tcPr>
+          <w:p>
+            <w:pPr>
+              <w:spacing w:line="360" w:lineRule="auto"/>
+              <w:jc w:val="center"/>
+              <w:rPr>
+                <w:rFonts w:ascii="Arial" w:hAnsi="Arial" w:cs="Arial"/>
+                <w:sz w:val="20"/>
+                <w:szCs w:val="20"/>
+              </w:rPr>
+            </w:pPr>
+            <w:r>
+              <w:rPr>
+                <w:rFonts w:ascii="Arial" w:hAnsi="Arial" w:cs="Arial"/>
+                <w:sz w:val="20"/>
+                <w:szCs w:val="20"/>
+              </w:rPr>
+              <w:t>118</w:t>
+            </w:r>
+          </w:p>
+        </w:tc>
+        <w:tc>
+          <w:tcPr>
+            <w:tcW w:w="925" w:type="dxa"/>
+            <w:shd w:val="clear" w:color="auto" w:fill="92D050"/>
+          </w:tcPr>
+          <w:p>
+            <w:pPr>
+              <w:spacing w:line="360" w:lineRule="auto"/>
+              <w:jc w:val="center"/>
+              <w:rPr>
+                <w:rFonts w:ascii="Arial" w:hAnsi="Arial" w:cs="Arial"/>
+                <w:sz w:val="20"/>
+                <w:szCs w:val="20"/>
+              </w:rPr>
+            </w:pPr>
+            <w:r>
+              <w:rPr>
+                <w:rFonts w:ascii="Arial" w:hAnsi="Arial" w:cs="Arial"/>
+                <w:sz w:val="20"/>
+                <w:szCs w:val="20"/>
+              </w:rPr>
+              <w:t>4</w:t>
+            </w:r>
+          </w:p>
+        </w:tc>
+        <w:tc>
+          <w:tcPr>
+            <w:tcW w:w="925" w:type="dxa"/>
+          </w:tcPr>
+          <w:p>
+            <w:pPr>
+              <w:spacing w:line="360" w:lineRule="auto"/>
+              <w:jc w:val="center"/>
+              <w:rPr>
+                <w:rFonts w:ascii="Arial" w:hAnsi="Arial" w:cs="Arial"/>
+                <w:sz w:val="20"/>
+                <w:szCs w:val="20"/>
+              </w:rPr>
+            </w:pPr>
+            <w:r>
+              <w:rPr>
+                <w:rFonts w:ascii="Arial" w:hAnsi="Arial" w:cs="Arial"/>
+                <w:sz w:val="20"/>
+                <w:szCs w:val="20"/>
+              </w:rPr>
+              <w:t>89</w:t>
+            </w:r>
+          </w:p>
+        </w:tc>
+        <w:tc>
+          <w:tcPr>
+            <w:tcW w:w="925" w:type="dxa"/>
+          </w:tcPr>
+          <w:p>
+            <w:pPr>
+              <w:spacing w:line="360" w:lineRule="auto"/>
+              <w:jc w:val="center"/>
+              <w:rPr>
+                <w:rFonts w:ascii="Arial" w:hAnsi="Arial" w:cs="Arial"/>
+                <w:sz w:val="20"/>
+                <w:szCs w:val="20"/>
+              </w:rPr>
+            </w:pPr>
+            <w:r>
+              <w:rPr>
+                <w:rFonts w:ascii="Arial" w:hAnsi="Arial" w:cs="Arial"/>
+                <w:sz w:val="20"/>
+                <w:szCs w:val="20"/>
+              </w:rPr>
+              <w:t>23</w:t>
+            </w:r>
+          </w:p>
+        </w:tc>
+      </w:tr>
+    </w:tbl>
+    <w:p>
+      <w:pPr>
+        <w:spacing w:line="360" w:lineRule="auto"/>
+        <w:rPr>
+          <w:rFonts w:ascii="Arial" w:hAnsi="Arial" w:cs="Arial"/>
+          <w:b/>
+          <w:bCs/>
+          <w:sz w:val="24"/>
+          <w:szCs w:val="24"/>
+        </w:rPr>
+      </w:pPr>
+    </w:p>
+    <w:tbl>
+      <w:tblPr>
+        <w:tblStyle w:val="TableGrid"/>
+        <w:tblW w:w="0" w:type="auto"/>
+        <w:tblLook w:val="04A0" w:firstRow="1" w:lastRow="0" w:firstColumn="1" w:lastColumn="0" w:noHBand="0" w:noVBand="1"/>
+      </w:tblPr>
+      <w:tblGrid>
+        <w:gridCol w:w="3830"/>
+      </w:tblGrid>
+      <w:tr>
+        <w:tc>
+          <w:tcPr>
+            <w:tcW w:w="12950" w:type="dxa"/>
+          </w:tcPr>
+          <w:p>
+            <w:pPr>
+              <w:spacing w:line="360" w:lineRule="auto"/>
+              <w:jc w:val="center"/>
+              <w:rPr>
+                <w:rFonts w:ascii="Arial" w:hAnsi="Arial" w:cs="Arial"/>
+                <w:b/>
+                <w:bCs/>
+                <w:sz w:val="24"/>
+                <w:szCs w:val="24"/>
+              </w:rPr>
+            </w:pPr>
+            <w:r>
+              <w:rPr>
+                <w:rFonts w:ascii="Arial" w:hAnsi="Arial" w:cs="Arial"/>
+                <w:color w:val="FF0000"/>
+                <w:sz w:val="20"/>
+                <w:szCs w:val="20"/>
+              </w:rPr>
+              <w:t>11</w:t>
+            </w:r>
+          </w:p>
+        </w:tc>
+      </w:tr>
+    </w:tbl>
+    <w:p>
+      <w:pPr>
+        <w:spacing w:line="360" w:lineRule="auto"/>
+        <w:rPr>
+          <w:rFonts w:ascii="Arial" w:hAnsi="Arial" w:cs="Arial"/>
+          <w:b/>
+          <w:bCs/>
+          <w:sz w:val="24"/>
+          <w:szCs w:val="24"/>
+        </w:rPr>
+        <w:sectPr>
+          <w:type w:val="continuous"/>
+          <w:pgSz w:w="15840" w:h="24480" w:code="3"/>
+          <w:pgMar w:top="1440" w:right="1440" w:bottom="1440" w:left="1440" w:header="720" w:footer="720" w:gutter="0"/>
+          <w:pgBorders w:offsetFrom="page">
+            <w:top w:val="single" w:sz="4" w:space="24" w:color="auto"/>
+            <w:left w:val="single" w:sz="4" w:space="24" w:color="auto"/>
+            <w:bottom w:val="single" w:sz="4" w:space="24" w:color="auto"/>
+            <w:right w:val="single" w:sz="4" w:space="24" w:color="auto"/>
+          </w:pgBorders>
+          <w:cols w:num="2" w:space="720" w:equalWidth="0">
+            <w:col w:w="8400" w:space="720"/>
+            <w:col w:w="3840"/>
+          </w:cols>
+          <w:docGrid w:linePitch="360"/>
+        </w:sectPr>
+      </w:pPr>
+    </w:p>
+    <w:tbl>
+      <w:tblPr>
+        <w:tblStyle w:val="TableGrid"/>
+        <w:tblW w:w="0" w:type="auto"/>
+        <w:tblLook w:val="04A0" w:firstRow="1" w:lastRow="0" w:firstColumn="1" w:lastColumn="0" w:noHBand="0" w:noVBand="1"/>
+      </w:tblPr>
+      <w:tblGrid>
+        <w:gridCol w:w="264"/>
+        <w:gridCol w:w="264"/>
+        <w:gridCol w:w="263"/>
+        <w:gridCol w:w="309"/>
+        <w:gridCol w:w="263"/>
+        <w:gridCol w:w="309"/>
+        <w:gridCol w:w="263"/>
+        <w:gridCol w:w="309"/>
+        <w:gridCol w:w="309"/>
+        <w:gridCol w:w="350"/>
+        <w:gridCol w:w="309"/>
+        <w:gridCol w:w="309"/>
+        <w:gridCol w:w="309"/>
+      </w:tblGrid>
+      <w:tr>
+        <w:tc>
+          <w:tcPr>
+            <w:tcW w:w="925" w:type="dxa"/>
+          </w:tcPr>
+          <w:p>
+            <w:pPr>
+              <w:spacing w:line="360" w:lineRule="auto"/>
+              <w:jc w:val="center"/>
+              <w:rPr>
+                <w:rFonts w:ascii="Arial" w:hAnsi="Arial" w:cs="Arial"/>
+                <w:sz w:val="20"/>
+                <w:szCs w:val="20"/>
+              </w:rPr>
+            </w:pPr>
+            <w:r>
+              <w:rPr>
+                <w:rFonts w:ascii="Arial" w:hAnsi="Arial" w:cs="Arial"/>
+                <w:sz w:val="20"/>
+                <w:szCs w:val="20"/>
+              </w:rPr>
+              <w:t>1</w:t>
+            </w:r>
+          </w:p>
+        </w:tc>
+        <w:tc>
+          <w:tcPr>
+            <w:tcW w:w="925" w:type="dxa"/>
+          </w:tcPr>
+          <w:p>
+            <w:pPr>
+              <w:spacing w:line="360" w:lineRule="auto"/>
+              <w:jc w:val="center"/>
+              <w:rPr>
+                <w:rFonts w:ascii="Arial" w:hAnsi="Arial" w:cs="Arial"/>
+                <w:sz w:val="20"/>
+                <w:szCs w:val="20"/>
+              </w:rPr>
+            </w:pPr>
+            <w:r>
+              <w:rPr>
+                <w:rFonts w:ascii="Arial" w:hAnsi="Arial" w:cs="Arial"/>
+                <w:sz w:val="20"/>
+                <w:szCs w:val="20"/>
+              </w:rPr>
+              <w:t>4</w:t>
+            </w:r>
+          </w:p>
+        </w:tc>
+        <w:tc>
+          <w:tcPr>
+            <w:tcW w:w="925" w:type="dxa"/>
+          </w:tcPr>
+          <w:p>
+            <w:pPr>
+              <w:spacing w:line="360" w:lineRule="auto"/>
+              <w:jc w:val="center"/>
+              <w:rPr>
+                <w:rFonts w:ascii="Arial" w:hAnsi="Arial" w:cs="Arial"/>
+                <w:sz w:val="20"/>
+                <w:szCs w:val="20"/>
+              </w:rPr>
+            </w:pPr>
+            <w:r>
+              <w:rPr>
+                <w:rFonts w:ascii="Arial" w:hAnsi="Arial" w:cs="Arial"/>
+                <w:sz w:val="20"/>
+                <w:szCs w:val="20"/>
+              </w:rPr>
+              <w:t>2</w:t>
+            </w:r>
+          </w:p>
+        </w:tc>
+        <w:tc>
+          <w:tcPr>
+            <w:tcW w:w="925" w:type="dxa"/>
+            <w:shd w:val="clear" w:color="auto" w:fill="FFFF00"/>
+          </w:tcPr>
+          <w:p>
+            <w:pPr>
+              <w:spacing w:line="360" w:lineRule="auto"/>
+              <w:jc w:val="center"/>
+              <w:rPr>
+                <w:rFonts w:ascii="Arial" w:hAnsi="Arial" w:cs="Arial"/>
+                <w:sz w:val="20"/>
+                <w:szCs w:val="20"/>
+              </w:rPr>
+            </w:pPr>
+            <w:r>
+              <w:rPr>
+                <w:rFonts w:ascii="Arial" w:hAnsi="Arial" w:cs="Arial"/>
+                <w:sz w:val="20"/>
+                <w:szCs w:val="20"/>
+              </w:rPr>
+              <w:t>51</w:t>
+            </w:r>
+          </w:p>
+        </w:tc>
+        <w:tc>
+          <w:tcPr>
+            <w:tcW w:w="925" w:type="dxa"/>
+          </w:tcPr>
+          <w:p>
+            <w:pPr>
+              <w:spacing w:line="360" w:lineRule="auto"/>
+              <w:jc w:val="center"/>
+              <w:rPr>
+                <w:rFonts w:ascii="Arial" w:hAnsi="Arial" w:cs="Arial"/>
+                <w:sz w:val="20"/>
+                <w:szCs w:val="20"/>
+              </w:rPr>
+            </w:pPr>
+            <w:r>
+              <w:rPr>
+                <w:rFonts w:ascii="Arial" w:hAnsi="Arial" w:cs="Arial"/>
+                <w:sz w:val="20"/>
+                <w:szCs w:val="20"/>
+              </w:rPr>
+              <w:t>6</w:t>
+            </w:r>
+          </w:p>
+        </w:tc>
+        <w:tc>
+          <w:tcPr>
+            <w:tcW w:w="925" w:type="dxa"/>
+            <w:tcBorders>
+              <w:right w:val="single" w:sz="4" w:space="0" w:color="auto"/>
+            </w:tcBorders>
+          </w:tcPr>
+          <w:p>
+            <w:pPr>
+              <w:spacing w:line="360" w:lineRule="auto"/>
+              <w:jc w:val="center"/>
+              <w:rPr>
+                <w:rFonts w:ascii="Arial" w:hAnsi="Arial" w:cs="Arial"/>
+                <w:sz w:val="20"/>
+                <w:szCs w:val="20"/>
+              </w:rPr>
+            </w:pPr>
+            <w:r>
+              <w:rPr>
+                <w:rFonts w:ascii="Arial" w:hAnsi="Arial" w:cs="Arial"/>
+                <w:sz w:val="20"/>
+                <w:szCs w:val="20"/>
+              </w:rPr>
+              <w:t>29</w:t>
+            </w:r>
+          </w:p>
+        </w:tc>
+        <w:tc>
+          <w:tcPr>
+            <w:tcW w:w="925" w:type="dxa"/>
+            <w:tcBorders>
+              <w:left w:val="single" w:sz="4" w:space="0" w:color="auto"/>
+            </w:tcBorders>
+            <w:shd w:val="clear" w:color="auto" w:fill="92D050"/>
+          </w:tcPr>
+          <w:p>
+            <w:pPr>
+              <w:spacing w:line="360" w:lineRule="auto"/>
+              <w:jc w:val="center"/>
+              <w:rPr>
+                <w:rFonts w:ascii="Arial" w:hAnsi="Arial" w:cs="Arial"/>
+                <w:sz w:val="20"/>
+                <w:szCs w:val="20"/>
+              </w:rPr>
+            </w:pPr>
+            <w:r>
+              <w:rPr>
+                <w:rFonts w:ascii="Arial" w:hAnsi="Arial" w:cs="Arial"/>
+                <w:sz w:val="20"/>
+                <w:szCs w:val="20"/>
+              </w:rPr>
+              <w:t>7</w:t>
+            </w:r>
+          </w:p>
+        </w:tc>
+        <w:tc>
+          <w:tcPr>
+            <w:tcW w:w="925" w:type="dxa"/>
+          </w:tcPr>
+          <w:p>
+            <w:pPr>
+              <w:spacing w:line="360" w:lineRule="auto"/>
+              <w:jc w:val="center"/>
+              <w:rPr>
+                <w:rFonts w:ascii="Arial" w:hAnsi="Arial" w:cs="Arial"/>
+                <w:sz w:val="20"/>
+                <w:szCs w:val="20"/>
+              </w:rPr>
+            </w:pPr>
+            <w:r>
+              <w:rPr>
+                <w:rFonts w:ascii="Arial" w:hAnsi="Arial" w:cs="Arial"/>
+                <w:sz w:val="20"/>
+                <w:szCs w:val="20"/>
+              </w:rPr>
+              <w:t>67</w:t>
+            </w:r>
+          </w:p>
+        </w:tc>
+        <w:tc>
+          <w:tcPr>
+            <w:tcW w:w="925" w:type="dxa"/>
+          </w:tcPr>
+          <w:p>
+            <w:pPr>
+              <w:spacing w:line="360" w:lineRule="auto"/>
+              <w:jc w:val="center"/>
+              <w:rPr>
+                <w:rFonts w:ascii="Arial" w:hAnsi="Arial" w:cs="Arial"/>
+                <w:sz w:val="20"/>
+                <w:szCs w:val="20"/>
+              </w:rPr>
+            </w:pPr>
+            <w:r>
+              <w:rPr>
+                <w:rFonts w:ascii="Arial" w:hAnsi="Arial" w:cs="Arial"/>
+                <w:sz w:val="20"/>
+                <w:szCs w:val="20"/>
+              </w:rPr>
+              <w:t>15</w:t>
+            </w:r>
+          </w:p>
+        </w:tc>
+        <w:tc>
+          <w:tcPr>
+            <w:tcW w:w="925" w:type="dxa"/>
+          </w:tcPr>
+          <w:p>
+            <w:pPr>
+              <w:spacing w:line="360" w:lineRule="auto"/>
+              <w:jc w:val="center"/>
+              <w:rPr>
+                <w:rFonts w:ascii="Arial" w:hAnsi="Arial" w:cs="Arial"/>
+                <w:sz w:val="20"/>
+                <w:szCs w:val="20"/>
+              </w:rPr>
+            </w:pPr>
+            <w:r>
+              <w:rPr>
+                <w:rFonts w:ascii="Arial" w:hAnsi="Arial" w:cs="Arial"/>
+                <w:sz w:val="20"/>
+                <w:szCs w:val="20"/>
+              </w:rPr>
+              <w:t>118</w:t>
+            </w:r>
+          </w:p>
+        </w:tc>
+        <w:tc>
+          <w:tcPr>
+            <w:tcW w:w="925" w:type="dxa"/>
+          </w:tcPr>
+          <w:p>
+            <w:pPr>
+              <w:spacing w:line="360" w:lineRule="auto"/>
+              <w:jc w:val="center"/>
+              <w:rPr>
+                <w:rFonts w:ascii="Arial" w:hAnsi="Arial" w:cs="Arial"/>
+                <w:sz w:val="20"/>
+                <w:szCs w:val="20"/>
+              </w:rPr>
+            </w:pPr>
+            <w:r>
+              <w:rPr>
+                <w:rFonts w:ascii="Arial" w:hAnsi="Arial" w:cs="Arial"/>
+                <w:sz w:val="20"/>
+                <w:szCs w:val="20"/>
+              </w:rPr>
+              <w:t>30</w:t>
+            </w:r>
+          </w:p>
+        </w:tc>
+        <w:tc>
+          <w:tcPr>
+            <w:tcW w:w="925" w:type="dxa"/>
+          </w:tcPr>
+          <w:p>
+            <w:pPr>
+              <w:spacing w:line="360" w:lineRule="auto"/>
+              <w:jc w:val="center"/>
+              <w:rPr>
+                <w:rFonts w:ascii="Arial" w:hAnsi="Arial" w:cs="Arial"/>
+                <w:sz w:val="20"/>
+                <w:szCs w:val="20"/>
+              </w:rPr>
+            </w:pPr>
+            <w:r>
+              <w:rPr>
+                <w:rFonts w:ascii="Arial" w:hAnsi="Arial" w:cs="Arial"/>
+                <w:sz w:val="20"/>
+                <w:szCs w:val="20"/>
+              </w:rPr>
+              <w:t>89</w:t>
+            </w:r>
+          </w:p>
+        </w:tc>
+        <w:tc>
+          <w:tcPr>
+            <w:tcW w:w="925" w:type="dxa"/>
+          </w:tcPr>
+          <w:p>
+            <w:pPr>
+              <w:spacing w:line="360" w:lineRule="auto"/>
+              <w:jc w:val="center"/>
+              <w:rPr>
+                <w:rFonts w:ascii="Arial" w:hAnsi="Arial" w:cs="Arial"/>
+                <w:sz w:val="20"/>
+                <w:szCs w:val="20"/>
+              </w:rPr>
+            </w:pPr>
+            <w:r>
+              <w:rPr>
+                <w:rFonts w:ascii="Arial" w:hAnsi="Arial" w:cs="Arial"/>
+                <w:sz w:val="20"/>
+                <w:szCs w:val="20"/>
+              </w:rPr>
+              <w:t>23</w:t>
+            </w:r>
+          </w:p>
+        </w:tc>
+      </w:tr>
+    </w:tbl>
+    <w:p>
+      <w:pPr>
+        <w:spacing w:line="360" w:lineRule="auto"/>
+        <w:rPr>
+          <w:rFonts w:ascii="Arial" w:hAnsi="Arial" w:cs="Arial"/>
+          <w:b/>
+          <w:bCs/>
+          <w:sz w:val="24"/>
+          <w:szCs w:val="24"/>
+        </w:rPr>
+      </w:pPr>
+    </w:p>
+    <w:tbl>
+      <w:tblPr>
+        <w:tblStyle w:val="TableGrid"/>
+        <w:tblW w:w="0" w:type="auto"/>
+        <w:tblLook w:val="04A0" w:firstRow="1" w:lastRow="0" w:firstColumn="1" w:lastColumn="0" w:noHBand="0" w:noVBand="1"/>
+      </w:tblPr>
+      <w:tblGrid>
+        <w:gridCol w:w="3830"/>
+      </w:tblGrid>
+      <w:tr>
+        <w:tc>
+          <w:tcPr>
+            <w:tcW w:w="12950" w:type="dxa"/>
+          </w:tcPr>
+          <w:p>
+            <w:pPr>
+              <w:spacing w:line="360" w:lineRule="auto"/>
+              <w:jc w:val="center"/>
+              <w:rPr>
+                <w:rFonts w:ascii="Arial" w:hAnsi="Arial" w:cs="Arial"/>
+                <w:b/>
+                <w:bCs/>
+                <w:sz w:val="24"/>
+                <w:szCs w:val="24"/>
+              </w:rPr>
+            </w:pPr>
+            <w:r>
+              <w:rPr>
+                <w:rFonts w:ascii="Arial" w:hAnsi="Arial" w:cs="Arial"/>
+                <w:color w:val="FF0000"/>
+                <w:sz w:val="20"/>
+                <w:szCs w:val="20"/>
+              </w:rPr>
+              <w:t>11</w:t>
+            </w:r>
+          </w:p>
+        </w:tc>
+      </w:tr>
+    </w:tbl>
+    <w:p>
+      <w:pPr>
+        <w:spacing w:line="360" w:lineRule="auto"/>
+        <w:rPr>
+          <w:rFonts w:ascii="Arial" w:hAnsi="Arial" w:cs="Arial"/>
+          <w:b/>
+          <w:bCs/>
+          <w:sz w:val="24"/>
+          <w:szCs w:val="24"/>
+        </w:rPr>
+      </w:pPr>
+    </w:p>
+    <w:p>
+      <w:pPr>
+        <w:spacing w:line="360" w:lineRule="auto"/>
+        <w:rPr>
+          <w:rFonts w:ascii="Arial" w:hAnsi="Arial" w:cs="Arial"/>
+          <w:b/>
+          <w:bCs/>
+          <w:sz w:val="24"/>
+          <w:szCs w:val="24"/>
+        </w:rPr>
+        <w:sectPr>
+          <w:type w:val="continuous"/>
+          <w:pgSz w:w="15840" w:h="24480" w:code="3"/>
+          <w:pgMar w:top="1440" w:right="1440" w:bottom="1440" w:left="1440" w:header="720" w:footer="720" w:gutter="0"/>
+          <w:pgBorders w:offsetFrom="page">
+            <w:top w:val="single" w:sz="4" w:space="24" w:color="auto"/>
+            <w:left w:val="single" w:sz="4" w:space="24" w:color="auto"/>
+            <w:bottom w:val="single" w:sz="4" w:space="24" w:color="auto"/>
+            <w:right w:val="single" w:sz="4" w:space="24" w:color="auto"/>
+          </w:pgBorders>
+          <w:cols w:num="2" w:space="720" w:equalWidth="0">
+            <w:col w:w="8400" w:space="720"/>
+            <w:col w:w="3840"/>
+          </w:cols>
+          <w:docGrid w:linePitch="360"/>
+        </w:sectPr>
+      </w:pPr>
+    </w:p>
+    <w:tbl>
+      <w:tblPr>
+        <w:tblStyle w:val="TableGrid"/>
+        <w:tblW w:w="0" w:type="auto"/>
+        <w:tblLook w:val="04A0" w:firstRow="1" w:lastRow="0" w:firstColumn="1" w:lastColumn="0" w:noHBand="0" w:noVBand="1"/>
+      </w:tblPr>
+      <w:tblGrid>
+        <w:gridCol w:w="264"/>
+        <w:gridCol w:w="264"/>
+        <w:gridCol w:w="263"/>
+        <w:gridCol w:w="263"/>
+        <w:gridCol w:w="263"/>
+        <w:gridCol w:w="309"/>
+        <w:gridCol w:w="309"/>
+        <w:gridCol w:w="309"/>
+        <w:gridCol w:w="309"/>
+        <w:gridCol w:w="350"/>
+        <w:gridCol w:w="309"/>
+        <w:gridCol w:w="309"/>
+        <w:gridCol w:w="309"/>
+      </w:tblGrid>
+      <w:tr>
+        <w:tc>
+          <w:tcPr>
+            <w:tcW w:w="925" w:type="dxa"/>
+          </w:tcPr>
+          <w:p>
+            <w:pPr>
+              <w:spacing w:line="360" w:lineRule="auto"/>
+              <w:jc w:val="center"/>
+              <w:rPr>
+                <w:rFonts w:ascii="Arial" w:hAnsi="Arial" w:cs="Arial"/>
+                <w:sz w:val="20"/>
+                <w:szCs w:val="20"/>
+              </w:rPr>
+            </w:pPr>
+            <w:r>
+              <w:rPr>
+                <w:rFonts w:ascii="Arial" w:hAnsi="Arial" w:cs="Arial"/>
+                <w:sz w:val="20"/>
+                <w:szCs w:val="20"/>
+              </w:rPr>
+              <w:t>1</w:t>
+            </w:r>
+          </w:p>
+        </w:tc>
+        <w:tc>
+          <w:tcPr>
+            <w:tcW w:w="925" w:type="dxa"/>
+          </w:tcPr>
+          <w:p>
+            <w:pPr>
+              <w:spacing w:line="360" w:lineRule="auto"/>
+              <w:jc w:val="center"/>
+              <w:rPr>
+                <w:rFonts w:ascii="Arial" w:hAnsi="Arial" w:cs="Arial"/>
+                <w:sz w:val="20"/>
+                <w:szCs w:val="20"/>
+              </w:rPr>
+            </w:pPr>
+            <w:r>
+              <w:rPr>
+                <w:rFonts w:ascii="Arial" w:hAnsi="Arial" w:cs="Arial"/>
+                <w:sz w:val="20"/>
+                <w:szCs w:val="20"/>
+              </w:rPr>
+              <w:t>4</w:t>
+            </w:r>
+          </w:p>
+        </w:tc>
+        <w:tc>
+          <w:tcPr>
+            <w:tcW w:w="925" w:type="dxa"/>
+          </w:tcPr>
+          <w:p>
+            <w:pPr>
+              <w:spacing w:line="360" w:lineRule="auto"/>
+              <w:jc w:val="center"/>
+              <w:rPr>
+                <w:rFonts w:ascii="Arial" w:hAnsi="Arial" w:cs="Arial"/>
+                <w:sz w:val="20"/>
+                <w:szCs w:val="20"/>
+              </w:rPr>
+            </w:pPr>
+            <w:r>
+              <w:rPr>
+                <w:rFonts w:ascii="Arial" w:hAnsi="Arial" w:cs="Arial"/>
+                <w:sz w:val="20"/>
+                <w:szCs w:val="20"/>
+              </w:rPr>
+              <w:t>2</w:t>
+            </w:r>
+          </w:p>
+        </w:tc>
+        <w:tc>
+          <w:tcPr>
+            <w:tcW w:w="925" w:type="dxa"/>
+          </w:tcPr>
+          <w:p>
+            <w:pPr>
+              <w:spacing w:line="360" w:lineRule="auto"/>
+              <w:jc w:val="center"/>
+              <w:rPr>
+                <w:rFonts w:ascii="Arial" w:hAnsi="Arial" w:cs="Arial"/>
+                <w:sz w:val="20"/>
+                <w:szCs w:val="20"/>
+              </w:rPr>
+            </w:pPr>
+            <w:r>
+              <w:rPr>
+                <w:rFonts w:ascii="Arial" w:hAnsi="Arial" w:cs="Arial"/>
+                <w:sz w:val="20"/>
+                <w:szCs w:val="20"/>
+              </w:rPr>
+              <w:t>7</w:t>
+            </w:r>
+          </w:p>
+        </w:tc>
+        <w:tc>
+          <w:tcPr>
+            <w:tcW w:w="925" w:type="dxa"/>
+            <w:shd w:val="clear" w:color="auto" w:fill="92D050"/>
+          </w:tcPr>
+          <w:p>
+            <w:pPr>
+              <w:spacing w:line="360" w:lineRule="auto"/>
+              <w:jc w:val="center"/>
+              <w:rPr>
+                <w:rFonts w:ascii="Arial" w:hAnsi="Arial" w:cs="Arial"/>
+                <w:sz w:val="20"/>
+                <w:szCs w:val="20"/>
+              </w:rPr>
+            </w:pPr>
+            <w:r>
+              <w:rPr>
+                <w:rFonts w:ascii="Arial" w:hAnsi="Arial" w:cs="Arial"/>
+                <w:sz w:val="20"/>
+                <w:szCs w:val="20"/>
+              </w:rPr>
+              <w:t>6</w:t>
+            </w:r>
+          </w:p>
+        </w:tc>
+        <w:tc>
+          <w:tcPr>
+            <w:tcW w:w="925" w:type="dxa"/>
+            <w:tcBorders>
+              <w:right w:val="single" w:sz="4" w:space="0" w:color="auto"/>
+            </w:tcBorders>
+            <w:shd w:val="clear" w:color="auto" w:fill="FFFF00"/>
+          </w:tcPr>
+          <w:p>
+            <w:pPr>
+              <w:spacing w:line="360" w:lineRule="auto"/>
+              <w:jc w:val="center"/>
+              <w:rPr>
+                <w:rFonts w:ascii="Arial" w:hAnsi="Arial" w:cs="Arial"/>
+                <w:sz w:val="20"/>
+                <w:szCs w:val="20"/>
+              </w:rPr>
+            </w:pPr>
+            <w:r>
+              <w:rPr>
+                <w:rFonts w:ascii="Arial" w:hAnsi="Arial" w:cs="Arial"/>
+                <w:sz w:val="20"/>
+                <w:szCs w:val="20"/>
+              </w:rPr>
+              <w:t>29</w:t>
+            </w:r>
+          </w:p>
+        </w:tc>
+        <w:tc>
+          <w:tcPr>
+            <w:tcW w:w="925" w:type="dxa"/>
+            <w:tcBorders>
+              <w:left w:val="single" w:sz="4" w:space="0" w:color="auto"/>
+            </w:tcBorders>
+          </w:tcPr>
+          <w:p>
+            <w:pPr>
+              <w:spacing w:line="360" w:lineRule="auto"/>
+              <w:jc w:val="center"/>
+              <w:rPr>
+                <w:rFonts w:ascii="Arial" w:hAnsi="Arial" w:cs="Arial"/>
+                <w:sz w:val="20"/>
+                <w:szCs w:val="20"/>
+              </w:rPr>
+            </w:pPr>
+            <w:r>
+              <w:rPr>
+                <w:rFonts w:ascii="Arial" w:hAnsi="Arial" w:cs="Arial"/>
+                <w:sz w:val="20"/>
+                <w:szCs w:val="20"/>
+              </w:rPr>
+              <w:t>51</w:t>
+            </w:r>
+          </w:p>
+        </w:tc>
+        <w:tc>
+          <w:tcPr>
+            <w:tcW w:w="925" w:type="dxa"/>
+          </w:tcPr>
+          <w:p>
+            <w:pPr>
+              <w:spacing w:line="360" w:lineRule="auto"/>
+              <w:jc w:val="center"/>
+              <w:rPr>
+                <w:rFonts w:ascii="Arial" w:hAnsi="Arial" w:cs="Arial"/>
+                <w:sz w:val="20"/>
+                <w:szCs w:val="20"/>
+              </w:rPr>
+            </w:pPr>
+            <w:r>
+              <w:rPr>
+                <w:rFonts w:ascii="Arial" w:hAnsi="Arial" w:cs="Arial"/>
+                <w:sz w:val="20"/>
+                <w:szCs w:val="20"/>
+              </w:rPr>
+              <w:t>67</w:t>
+            </w:r>
+          </w:p>
+        </w:tc>
+        <w:tc>
+          <w:tcPr>
+            <w:tcW w:w="925" w:type="dxa"/>
+          </w:tcPr>
+          <w:p>
+            <w:pPr>
+              <w:spacing w:line="360" w:lineRule="auto"/>
+              <w:jc w:val="center"/>
+              <w:rPr>
+                <w:rFonts w:ascii="Arial" w:hAnsi="Arial" w:cs="Arial"/>
+                <w:sz w:val="20"/>
+                <w:szCs w:val="20"/>
+              </w:rPr>
+            </w:pPr>
+            <w:r>
+              <w:rPr>
+                <w:rFonts w:ascii="Arial" w:hAnsi="Arial" w:cs="Arial"/>
+                <w:sz w:val="20"/>
+                <w:szCs w:val="20"/>
+              </w:rPr>
+              <w:t>15</w:t>
+            </w:r>
+          </w:p>
+        </w:tc>
+        <w:tc>
+          <w:tcPr>
+            <w:tcW w:w="925" w:type="dxa"/>
+          </w:tcPr>
+          <w:p>
+            <w:pPr>
+              <w:spacing w:line="360" w:lineRule="auto"/>
+              <w:jc w:val="center"/>
+              <w:rPr>
+                <w:rFonts w:ascii="Arial" w:hAnsi="Arial" w:cs="Arial"/>
+                <w:sz w:val="20"/>
+                <w:szCs w:val="20"/>
+              </w:rPr>
+            </w:pPr>
+            <w:r>
+              <w:rPr>
+                <w:rFonts w:ascii="Arial" w:hAnsi="Arial" w:cs="Arial"/>
+                <w:sz w:val="20"/>
+                <w:szCs w:val="20"/>
+              </w:rPr>
+              <w:t>118</w:t>
+            </w:r>
+          </w:p>
+        </w:tc>
+        <w:tc>
+          <w:tcPr>
+            <w:tcW w:w="925" w:type="dxa"/>
+          </w:tcPr>
+          <w:p>
+            <w:pPr>
+              <w:spacing w:line="360" w:lineRule="auto"/>
+              <w:jc w:val="center"/>
+              <w:rPr>
+                <w:rFonts w:ascii="Arial" w:hAnsi="Arial" w:cs="Arial"/>
+                <w:sz w:val="20"/>
+                <w:szCs w:val="20"/>
+              </w:rPr>
+            </w:pPr>
+            <w:r>
+              <w:rPr>
+                <w:rFonts w:ascii="Arial" w:hAnsi="Arial" w:cs="Arial"/>
+                <w:sz w:val="20"/>
+                <w:szCs w:val="20"/>
+              </w:rPr>
+              <w:t>30</w:t>
+            </w:r>
+          </w:p>
+        </w:tc>
+        <w:tc>
+          <w:tcPr>
+            <w:tcW w:w="925" w:type="dxa"/>
+          </w:tcPr>
+          <w:p>
+            <w:pPr>
+              <w:spacing w:line="360" w:lineRule="auto"/>
+              <w:jc w:val="center"/>
+              <w:rPr>
+                <w:rFonts w:ascii="Arial" w:hAnsi="Arial" w:cs="Arial"/>
+                <w:sz w:val="20"/>
+                <w:szCs w:val="20"/>
+              </w:rPr>
+            </w:pPr>
+            <w:r>
+              <w:rPr>
+                <w:rFonts w:ascii="Arial" w:hAnsi="Arial" w:cs="Arial"/>
+                <w:sz w:val="20"/>
+                <w:szCs w:val="20"/>
+              </w:rPr>
+              <w:t>89</w:t>
+            </w:r>
+          </w:p>
+        </w:tc>
+        <w:tc>
+          <w:tcPr>
+            <w:tcW w:w="925" w:type="dxa"/>
+          </w:tcPr>
+          <w:p>
+            <w:pPr>
+              <w:spacing w:line="360" w:lineRule="auto"/>
+              <w:jc w:val="center"/>
+              <w:rPr>
+                <w:rFonts w:ascii="Arial" w:hAnsi="Arial" w:cs="Arial"/>
+                <w:sz w:val="20"/>
+                <w:szCs w:val="20"/>
+              </w:rPr>
+            </w:pPr>
+            <w:r>
+              <w:rPr>
+                <w:rFonts w:ascii="Arial" w:hAnsi="Arial" w:cs="Arial"/>
+                <w:sz w:val="20"/>
+                <w:szCs w:val="20"/>
+              </w:rPr>
+              <w:t>23</w:t>
+            </w:r>
+          </w:p>
+        </w:tc>
+      </w:tr>
+    </w:tbl>
+    <w:p>
+      <w:pPr>
+        <w:spacing w:line="360" w:lineRule="auto"/>
+        <w:rPr>
+          <w:rFonts w:ascii="Arial" w:hAnsi="Arial" w:cs="Arial"/>
+          <w:b/>
+          <w:bCs/>
+          <w:sz w:val="24"/>
+          <w:szCs w:val="24"/>
+        </w:rPr>
+      </w:pPr>
+    </w:p>
+    <w:tbl>
+      <w:tblPr>
+        <w:tblStyle w:val="TableGrid"/>
+        <w:tblW w:w="0" w:type="auto"/>
+        <w:tblLook w:val="04A0" w:firstRow="1" w:lastRow="0" w:firstColumn="1" w:lastColumn="0" w:noHBand="0" w:noVBand="1"/>
+      </w:tblPr>
+      <w:tblGrid>
+        <w:gridCol w:w="3830"/>
+      </w:tblGrid>
+      <w:tr>
+        <w:tc>
+          <w:tcPr>
+            <w:tcW w:w="12950" w:type="dxa"/>
+          </w:tcPr>
+          <w:p>
+            <w:pPr>
+              <w:spacing w:line="360" w:lineRule="auto"/>
+              <w:jc w:val="center"/>
+              <w:rPr>
+                <w:rFonts w:ascii="Arial" w:hAnsi="Arial" w:cs="Arial"/>
+                <w:b/>
+                <w:bCs/>
+                <w:sz w:val="24"/>
+                <w:szCs w:val="24"/>
+              </w:rPr>
+            </w:pPr>
+            <w:r>
+              <w:rPr>
+                <w:rFonts w:ascii="Arial" w:hAnsi="Arial" w:cs="Arial"/>
+                <w:color w:val="FF0000"/>
+                <w:sz w:val="20"/>
+                <w:szCs w:val="20"/>
+              </w:rPr>
+              <w:t>11</w:t>
+            </w:r>
+          </w:p>
+        </w:tc>
+      </w:tr>
+    </w:tbl>
+    <w:p>
+      <w:pPr>
+        <w:spacing w:line="360" w:lineRule="auto"/>
+        <w:rPr>
+          <w:rFonts w:ascii="Arial" w:hAnsi="Arial" w:cs="Arial"/>
+          <w:b/>
+          <w:bCs/>
+          <w:sz w:val="24"/>
+          <w:szCs w:val="24"/>
+        </w:rPr>
+      </w:pPr>
+    </w:p>
+    <w:p>
+      <w:pPr>
+        <w:spacing w:line="360" w:lineRule="auto"/>
+        <w:ind w:left="270"/>
+        <w:rPr>
+          <w:rFonts w:ascii="Arial" w:hAnsi="Arial" w:cs="Arial"/>
+          <w:b/>
+          <w:bCs/>
+          <w:sz w:val="24"/>
+          <w:szCs w:val="24"/>
+        </w:rPr>
+        <w:sectPr>
+          <w:type w:val="continuous"/>
+          <w:pgSz w:w="15840" w:h="24480" w:code="3"/>
+          <w:pgMar w:top="1440" w:right="1440" w:bottom="1440" w:left="1440" w:header="720" w:footer="720" w:gutter="0"/>
+          <w:pgBorders w:offsetFrom="page">
+            <w:top w:val="single" w:sz="4" w:space="24" w:color="auto"/>
+            <w:left w:val="single" w:sz="4" w:space="24" w:color="auto"/>
+            <w:bottom w:val="single" w:sz="4" w:space="24" w:color="auto"/>
+            <w:right w:val="single" w:sz="4" w:space="24" w:color="auto"/>
+          </w:pgBorders>
+          <w:cols w:num="2" w:space="720" w:equalWidth="0">
+            <w:col w:w="8400" w:space="720"/>
+            <w:col w:w="3840"/>
+          </w:cols>
+          <w:docGrid w:linePitch="360"/>
+        </w:sectPr>
+      </w:pPr>
+    </w:p>
+    <w:tbl>
+      <w:tblPr>
+        <w:tblStyle w:val="TableGrid"/>
+        <w:tblW w:w="0" w:type="auto"/>
+        <w:tblLook w:val="04A0" w:firstRow="1" w:lastRow="0" w:firstColumn="1" w:lastColumn="0" w:noHBand="0" w:noVBand="1"/>
+      </w:tblPr>
+      <w:tblGrid>
+        <w:gridCol w:w="925"/>
+        <w:gridCol w:w="925"/>
+        <w:gridCol w:w="925"/>
+        <w:gridCol w:w="925"/>
+        <w:gridCol w:w="925"/>
+        <w:gridCol w:w="925"/>
+        <w:gridCol w:w="925"/>
+        <w:gridCol w:w="925"/>
+        <w:gridCol w:w="925"/>
+        <w:gridCol w:w="925"/>
+        <w:gridCol w:w="925"/>
+        <w:gridCol w:w="925"/>
+        <w:gridCol w:w="925"/>
+        <w:gridCol w:w="925"/>
+      </w:tblGrid>
+      <w:tr>
+        <w:tc>
+          <w:tcPr>
+            <w:tcW w:w="925" w:type="dxa"/>
+          </w:tcPr>
+          <w:p>
+            <w:pPr>
+              <w:spacing w:line="360" w:lineRule="auto"/>
+              <w:jc w:val="center"/>
+              <w:rPr>
+                <w:rFonts w:ascii="Arial" w:hAnsi="Arial" w:cs="Arial"/>
+                <w:sz w:val="20"/>
+                <w:szCs w:val="20"/>
+              </w:rPr>
+            </w:pPr>
+            <w:r>
+              <w:rPr>
+                <w:rFonts w:ascii="Arial" w:hAnsi="Arial" w:cs="Arial"/>
+                <w:sz w:val="20"/>
+                <w:szCs w:val="20"/>
+              </w:rPr>
+              <w:t>1</w:t>
+            </w:r>
+          </w:p>
+        </w:tc>
+        <w:tc>
+          <w:tcPr>
+            <w:tcW w:w="925" w:type="dxa"/>
+          </w:tcPr>
+          <w:p>
+            <w:pPr>
+              <w:spacing w:line="360" w:lineRule="auto"/>
+              <w:jc w:val="center"/>
+              <w:rPr>
+                <w:rFonts w:ascii="Arial" w:hAnsi="Arial" w:cs="Arial"/>
+                <w:sz w:val="20"/>
+                <w:szCs w:val="20"/>
+              </w:rPr>
+            </w:pPr>
+            <w:r>
+              <w:rPr>
+                <w:rFonts w:ascii="Arial" w:hAnsi="Arial" w:cs="Arial"/>
+                <w:sz w:val="20"/>
+                <w:szCs w:val="20"/>
+              </w:rPr>
+              <w:t>4</w:t>
+            </w:r>
+          </w:p>
+        </w:tc>
+        <w:tc>
+          <w:tcPr>
+            <w:tcW w:w="925" w:type="dxa"/>
+          </w:tcPr>
+          <w:p>
+            <w:pPr>
+              <w:spacing w:line="360" w:lineRule="auto"/>
+              <w:jc w:val="center"/>
+              <w:rPr>
+                <w:rFonts w:ascii="Arial" w:hAnsi="Arial" w:cs="Arial"/>
+                <w:sz w:val="20"/>
+                <w:szCs w:val="20"/>
+              </w:rPr>
+            </w:pPr>
+            <w:r>
+              <w:rPr>
+                <w:rFonts w:ascii="Arial" w:hAnsi="Arial" w:cs="Arial"/>
+                <w:sz w:val="20"/>
+                <w:szCs w:val="20"/>
+              </w:rPr>
+              <w:t>2</w:t>
+            </w:r>
+          </w:p>
+        </w:tc>
+        <w:tc>
+          <w:tcPr>
+            <w:tcW w:w="925" w:type="dxa"/>
+          </w:tcPr>
+          <w:p>
+            <w:pPr>
+              <w:spacing w:line="360" w:lineRule="auto"/>
+              <w:jc w:val="center"/>
+              <w:rPr>
+                <w:rFonts w:ascii="Arial" w:hAnsi="Arial" w:cs="Arial"/>
+                <w:sz w:val="20"/>
+                <w:szCs w:val="20"/>
+              </w:rPr>
+            </w:pPr>
+            <w:r>
+              <w:rPr>
+                <w:rFonts w:ascii="Arial" w:hAnsi="Arial" w:cs="Arial"/>
+                <w:sz w:val="20"/>
+                <w:szCs w:val="20"/>
+              </w:rPr>
+              <w:t>7</w:t>
+            </w:r>
+          </w:p>
+        </w:tc>
+        <w:tc>
+          <w:tcPr>
+            <w:tcW w:w="925" w:type="dxa"/>
+          </w:tcPr>
+          <w:p>
+            <w:pPr>
+              <w:spacing w:line="360" w:lineRule="auto"/>
+              <w:jc w:val="center"/>
+              <w:rPr>
+                <w:rFonts w:ascii="Arial" w:hAnsi="Arial" w:cs="Arial"/>
+                <w:sz w:val="20"/>
+                <w:szCs w:val="20"/>
+              </w:rPr>
+            </w:pPr>
+            <w:r>
+              <w:rPr>
+                <w:rFonts w:ascii="Arial" w:hAnsi="Arial" w:cs="Arial"/>
+                <w:sz w:val="20"/>
+                <w:szCs w:val="20"/>
+              </w:rPr>
+              <w:t>6</w:t>
+            </w:r>
+          </w:p>
+        </w:tc>
+        <w:tc>
+          <w:tcPr>
+            <w:tcW w:w="925" w:type="dxa"/>
+            <w:tcBorders>
+              <w:right w:val="single" w:sz="4" w:space="0" w:color="auto"/>
+            </w:tcBorders>
+          </w:tcPr>
+          <w:p>
+            <w:pPr>
+              <w:spacing w:line="360" w:lineRule="auto"/>
+              <w:jc w:val="center"/>
+              <w:rPr>
+                <w:rFonts w:ascii="Arial" w:hAnsi="Arial" w:cs="Arial"/>
+                <w:sz w:val="20"/>
+                <w:szCs w:val="20"/>
+              </w:rPr>
+            </w:pPr>
+            <w:r>
+              <w:rPr>
+                <w:rFonts w:ascii="Arial" w:hAnsi="Arial" w:cs="Arial"/>
+                <w:sz w:val="20"/>
+                <w:szCs w:val="20"/>
+              </w:rPr>
+              <w:t>11</w:t>
+            </w:r>
+          </w:p>
+        </w:tc>
+        <w:tc>
+          <w:tcPr>
+            <w:tcW w:w="925" w:type="dxa"/>
+            <w:tcBorders>
+              <w:left w:val="single" w:sz="4" w:space="0" w:color="auto"/>
+            </w:tcBorders>
+          </w:tcPr>
+          <w:p>
+            <w:pPr>
+              <w:spacing w:line="360" w:lineRule="auto"/>
+              <w:jc w:val="center"/>
+              <w:rPr>
+                <w:rFonts w:ascii="Arial" w:hAnsi="Arial" w:cs="Arial"/>
+                <w:sz w:val="20"/>
+                <w:szCs w:val="20"/>
+              </w:rPr>
+            </w:pPr>
+            <w:r>
+              <w:rPr>
+                <w:rFonts w:ascii="Arial" w:hAnsi="Arial" w:cs="Arial"/>
+                <w:sz w:val="20"/>
+                <w:szCs w:val="20"/>
+              </w:rPr>
+              <w:t>51</w:t>
+            </w:r>
+          </w:p>
+        </w:tc>
+        <w:tc>
+          <w:tcPr>
+            <w:tcW w:w="925" w:type="dxa"/>
+          </w:tcPr>
+          <w:p>
+            <w:pPr>
+              <w:spacing w:line="360" w:lineRule="auto"/>
+              <w:jc w:val="center"/>
+              <w:rPr>
+                <w:rFonts w:ascii="Arial" w:hAnsi="Arial" w:cs="Arial"/>
+                <w:sz w:val="20"/>
+                <w:szCs w:val="20"/>
+              </w:rPr>
+            </w:pPr>
+            <w:r>
+              <w:rPr>
+                <w:rFonts w:ascii="Arial" w:hAnsi="Arial" w:cs="Arial"/>
+                <w:sz w:val="20"/>
+                <w:szCs w:val="20"/>
+              </w:rPr>
+              <w:t>67</w:t>
+            </w:r>
+          </w:p>
+        </w:tc>
+        <w:tc>
+          <w:tcPr>
+            <w:tcW w:w="925" w:type="dxa"/>
+          </w:tcPr>
+          <w:p>
+            <w:pPr>
+              <w:spacing w:line="360" w:lineRule="auto"/>
+              <w:jc w:val="center"/>
+              <w:rPr>
+                <w:rFonts w:ascii="Arial" w:hAnsi="Arial" w:cs="Arial"/>
+                <w:sz w:val="20"/>
+                <w:szCs w:val="20"/>
+              </w:rPr>
+            </w:pPr>
+            <w:r>
+              <w:rPr>
+                <w:rFonts w:ascii="Arial" w:hAnsi="Arial" w:cs="Arial"/>
+                <w:sz w:val="20"/>
+                <w:szCs w:val="20"/>
+              </w:rPr>
+              <w:t>15</w:t>
+            </w:r>
+          </w:p>
+        </w:tc>
+        <w:tc>
+          <w:tcPr>
+            <w:tcW w:w="925" w:type="dxa"/>
+          </w:tcPr>
+          <w:p>
+            <w:pPr>
+              <w:spacing w:line="360" w:lineRule="auto"/>
+              <w:jc w:val="center"/>
+              <w:rPr>
+                <w:rFonts w:ascii="Arial" w:hAnsi="Arial" w:cs="Arial"/>
+                <w:sz w:val="20"/>
+                <w:szCs w:val="20"/>
+              </w:rPr>
+            </w:pPr>
+            <w:r>
+              <w:rPr>
+                <w:rFonts w:ascii="Arial" w:hAnsi="Arial" w:cs="Arial"/>
+                <w:sz w:val="20"/>
+                <w:szCs w:val="20"/>
+              </w:rPr>
+              <w:t>118</w:t>
+            </w:r>
+          </w:p>
+        </w:tc>
+        <w:tc>
+          <w:tcPr>
+            <w:tcW w:w="925" w:type="dxa"/>
+          </w:tcPr>
+          <w:p>
+            <w:pPr>
+              <w:spacing w:line="360" w:lineRule="auto"/>
+              <w:jc w:val="center"/>
+              <w:rPr>
+                <w:rFonts w:ascii="Arial" w:hAnsi="Arial" w:cs="Arial"/>
+                <w:sz w:val="20"/>
+                <w:szCs w:val="20"/>
+              </w:rPr>
+            </w:pPr>
+            <w:r>
+              <w:rPr>
+                <w:rFonts w:ascii="Arial" w:hAnsi="Arial" w:cs="Arial"/>
+                <w:sz w:val="20"/>
+                <w:szCs w:val="20"/>
+              </w:rPr>
+              <w:t>30</w:t>
+            </w:r>
+          </w:p>
+        </w:tc>
+        <w:tc>
+          <w:tcPr>
+            <w:tcW w:w="925" w:type="dxa"/>
+          </w:tcPr>
+          <w:p>
+            <w:pPr>
+              <w:spacing w:line="360" w:lineRule="auto"/>
+              <w:jc w:val="center"/>
+              <w:rPr>
+                <w:rFonts w:ascii="Arial" w:hAnsi="Arial" w:cs="Arial"/>
+                <w:sz w:val="20"/>
+                <w:szCs w:val="20"/>
+              </w:rPr>
+            </w:pPr>
+            <w:r>
+              <w:rPr>
+                <w:rFonts w:ascii="Arial" w:hAnsi="Arial" w:cs="Arial"/>
+                <w:sz w:val="20"/>
+                <w:szCs w:val="20"/>
+              </w:rPr>
+              <w:t>89</w:t>
+            </w:r>
+          </w:p>
+        </w:tc>
+        <w:tc>
+          <w:tcPr>
+            <w:tcW w:w="925" w:type="dxa"/>
+          </w:tcPr>
+          <w:p>
+            <w:pPr>
+              <w:spacing w:line="360" w:lineRule="auto"/>
+              <w:jc w:val="center"/>
+              <w:rPr>
+                <w:rFonts w:ascii="Arial" w:hAnsi="Arial" w:cs="Arial"/>
+                <w:sz w:val="20"/>
+                <w:szCs w:val="20"/>
+              </w:rPr>
+            </w:pPr>
+            <w:r>
+              <w:rPr>
+                <w:rFonts w:ascii="Arial" w:hAnsi="Arial" w:cs="Arial"/>
+                <w:sz w:val="20"/>
+                <w:szCs w:val="20"/>
+              </w:rPr>
+              <w:t>23</w:t>
+            </w:r>
+          </w:p>
+        </w:tc>
+        <w:tc>
+          <w:tcPr>
+            <w:tcW w:w="925" w:type="dxa"/>
+          </w:tcPr>
+          <w:p>
+            <w:pPr>
+              <w:spacing w:line="360" w:lineRule="auto"/>
+              <w:jc w:val="center"/>
+              <w:rPr>
+                <w:rFonts w:ascii="Arial" w:hAnsi="Arial" w:cs="Arial"/>
+                <w:sz w:val="20"/>
+                <w:szCs w:val="20"/>
+              </w:rPr>
+            </w:pPr>
+            <w:r>
+              <w:rPr>
+                <w:rFonts w:ascii="Arial" w:hAnsi="Arial" w:cs="Arial"/>
+                <w:sz w:val="20"/>
+                <w:szCs w:val="20"/>
+              </w:rPr>
+              <w:t>29</w:t>
+            </w:r>
+          </w:p>
+        </w:tc>
+      </w:tr>
+    </w:tbl>
+    <w:p>
+      <w:pPr>
+        <w:spacing w:line="360" w:lineRule="auto"/>
+        <w:rPr>
+          <w:rFonts w:ascii="Arial" w:hAnsi="Arial" w:cs="Arial"/>
+          <w:b/>
+          <w:bCs/>
+          <w:sz w:val="24"/>
+          <w:szCs w:val="24"/>
+        </w:rPr>
+      </w:pPr>
+    </w:p>
+    <w:p>
+      <w:pPr>
+        <w:spacing w:line="360" w:lineRule="auto"/>
+        <w:ind w:left="270"/>
+        <w:rPr>
+          <w:rFonts w:ascii="Arial" w:hAnsi="Arial" w:cs="Arial"/>
+          <w:b/>
+          <w:bCs/>
+          <w:sz w:val="24"/>
+          <w:szCs w:val="24"/>
+        </w:rPr>
+      </w:pPr>
+    </w:p>
+    <w:p>
+      <w:pPr>
+        <w:spacing w:line="360" w:lineRule="auto"/>
         <w:rPr>
           <w:rFonts w:ascii="Arial" w:hAnsi="Arial" w:cs="Arial"/>
           <w:b/>
@@ -4759,8 +7021,418 @@
           <w:sz w:val="24"/>
           <w:szCs w:val="24"/>
         </w:rPr>
-        <w:t>Simulation Program:</w:t>
+        <w:lastRenderedPageBreak/>
+        <w:t>Comparison Table:</w:t>
       </w:r>
+    </w:p>
+    <w:tbl>
+      <w:tblPr>
+        <w:tblStyle w:val="TableGrid"/>
+        <w:tblW w:w="0" w:type="auto"/>
+        <w:tblInd w:w="630" w:type="dxa"/>
+        <w:tblLook w:val="04A0" w:firstRow="1" w:lastRow="0" w:firstColumn="1" w:lastColumn="0" w:noHBand="0" w:noVBand="1"/>
+      </w:tblPr>
+      <w:tblGrid>
+        <w:gridCol w:w="4117"/>
+        <w:gridCol w:w="4103"/>
+        <w:gridCol w:w="4100"/>
+      </w:tblGrid>
+      <w:tr>
+        <w:tc>
+          <w:tcPr>
+            <w:tcW w:w="4117" w:type="dxa"/>
+          </w:tcPr>
+          <w:p>
+            <w:pPr>
+              <w:pStyle w:val="ListParagraph"/>
+              <w:spacing w:line="360" w:lineRule="auto"/>
+              <w:ind w:left="0"/>
+              <w:jc w:val="center"/>
+              <w:rPr>
+                <w:rFonts w:ascii="Arial" w:hAnsi="Arial" w:cs="Arial"/>
+                <w:sz w:val="24"/>
+                <w:szCs w:val="24"/>
+              </w:rPr>
+            </w:pPr>
+          </w:p>
+        </w:tc>
+        <w:tc>
+          <w:tcPr>
+            <w:tcW w:w="4103" w:type="dxa"/>
+          </w:tcPr>
+          <w:p>
+            <w:pPr>
+              <w:pStyle w:val="ListParagraph"/>
+              <w:spacing w:line="360" w:lineRule="auto"/>
+              <w:ind w:left="0"/>
+              <w:jc w:val="center"/>
+              <w:rPr>
+                <w:rFonts w:ascii="Arial" w:hAnsi="Arial" w:cs="Arial"/>
+                <w:sz w:val="24"/>
+                <w:szCs w:val="24"/>
+              </w:rPr>
+            </w:pPr>
+            <w:r>
+              <w:rPr>
+                <w:rFonts w:ascii="Arial" w:hAnsi="Arial" w:cs="Arial"/>
+                <w:sz w:val="24"/>
+                <w:szCs w:val="24"/>
+              </w:rPr>
+              <w:t>Merge Sort</w:t>
+            </w:r>
+          </w:p>
+        </w:tc>
+        <w:tc>
+          <w:tcPr>
+            <w:tcW w:w="4100" w:type="dxa"/>
+          </w:tcPr>
+          <w:p>
+            <w:pPr>
+              <w:pStyle w:val="ListParagraph"/>
+              <w:spacing w:line="360" w:lineRule="auto"/>
+              <w:ind w:left="0"/>
+              <w:jc w:val="center"/>
+              <w:rPr>
+                <w:rFonts w:ascii="Arial" w:hAnsi="Arial" w:cs="Arial"/>
+                <w:sz w:val="24"/>
+                <w:szCs w:val="24"/>
+              </w:rPr>
+            </w:pPr>
+            <w:r>
+              <w:rPr>
+                <w:rFonts w:ascii="Arial" w:hAnsi="Arial" w:cs="Arial"/>
+                <w:sz w:val="24"/>
+                <w:szCs w:val="24"/>
+              </w:rPr>
+              <w:t>Quick Sort</w:t>
+            </w:r>
+          </w:p>
+        </w:tc>
+      </w:tr>
+      <w:tr>
+        <w:tc>
+          <w:tcPr>
+            <w:tcW w:w="4117" w:type="dxa"/>
+          </w:tcPr>
+          <w:p>
+            <w:pPr>
+              <w:pStyle w:val="ListParagraph"/>
+              <w:spacing w:line="360" w:lineRule="auto"/>
+              <w:ind w:left="0"/>
+              <w:jc w:val="center"/>
+              <w:rPr>
+                <w:rFonts w:ascii="Arial" w:hAnsi="Arial" w:cs="Arial"/>
+                <w:sz w:val="24"/>
+                <w:szCs w:val="24"/>
+              </w:rPr>
+            </w:pPr>
+            <w:r>
+              <w:rPr>
+                <w:rFonts w:ascii="Arial" w:hAnsi="Arial" w:cs="Arial"/>
+                <w:sz w:val="24"/>
+                <w:szCs w:val="24"/>
+              </w:rPr>
+              <w:t>Best Case</w:t>
+            </w:r>
+          </w:p>
+        </w:tc>
+        <w:tc>
+          <w:tcPr>
+            <w:tcW w:w="4103" w:type="dxa"/>
+          </w:tcPr>
+          <w:p>
+            <w:pPr>
+              <w:pStyle w:val="ListParagraph"/>
+              <w:spacing w:line="360" w:lineRule="auto"/>
+              <w:ind w:left="0"/>
+              <w:jc w:val="center"/>
+              <w:rPr>
+                <w:rFonts w:ascii="Arial" w:hAnsi="Arial" w:cs="Arial"/>
+                <w:sz w:val="24"/>
+                <w:szCs w:val="24"/>
+              </w:rPr>
+            </w:pPr>
+            <w:r>
+              <w:rPr>
+                <w:rFonts w:ascii="Arial" w:hAnsi="Arial" w:cs="Arial"/>
+                <w:sz w:val="24"/>
+                <w:szCs w:val="24"/>
+              </w:rPr>
+              <w:t>Ω (</w:t>
+            </w:r>
+            <w:r>
+              <w:rPr>
+                <w:rFonts w:ascii="Arial" w:hAnsi="Arial" w:cs="Arial"/>
+                <w:sz w:val="24"/>
+                <w:szCs w:val="24"/>
+              </w:rPr>
+              <w:t>n log(n))</w:t>
+            </w:r>
+          </w:p>
+        </w:tc>
+        <w:tc>
+          <w:tcPr>
+            <w:tcW w:w="4100" w:type="dxa"/>
+          </w:tcPr>
+          <w:p>
+            <w:pPr>
+              <w:pStyle w:val="ListParagraph"/>
+              <w:spacing w:line="360" w:lineRule="auto"/>
+              <w:ind w:left="0"/>
+              <w:jc w:val="center"/>
+              <w:rPr>
+                <w:rFonts w:ascii="Arial" w:hAnsi="Arial" w:cs="Arial"/>
+                <w:sz w:val="24"/>
+                <w:szCs w:val="24"/>
+              </w:rPr>
+            </w:pPr>
+            <w:r>
+              <w:rPr>
+                <w:rFonts w:ascii="Arial" w:hAnsi="Arial" w:cs="Arial"/>
+                <w:sz w:val="24"/>
+                <w:szCs w:val="24"/>
+              </w:rPr>
+              <w:t>Ω (</w:t>
+            </w:r>
+            <w:r>
+              <w:rPr>
+                <w:rFonts w:ascii="Arial" w:hAnsi="Arial" w:cs="Arial"/>
+                <w:sz w:val="24"/>
+                <w:szCs w:val="24"/>
+              </w:rPr>
+              <w:t>n log(n))</w:t>
+            </w:r>
+          </w:p>
+        </w:tc>
+      </w:tr>
+      <w:tr>
+        <w:tc>
+          <w:tcPr>
+            <w:tcW w:w="4117" w:type="dxa"/>
+          </w:tcPr>
+          <w:p>
+            <w:pPr>
+              <w:pStyle w:val="ListParagraph"/>
+              <w:spacing w:line="360" w:lineRule="auto"/>
+              <w:ind w:left="0"/>
+              <w:jc w:val="center"/>
+              <w:rPr>
+                <w:rFonts w:ascii="Arial" w:hAnsi="Arial" w:cs="Arial"/>
+                <w:sz w:val="24"/>
+                <w:szCs w:val="24"/>
+              </w:rPr>
+            </w:pPr>
+            <w:r>
+              <w:rPr>
+                <w:rFonts w:ascii="Arial" w:hAnsi="Arial" w:cs="Arial"/>
+                <w:sz w:val="24"/>
+                <w:szCs w:val="24"/>
+              </w:rPr>
+              <w:t>Average Cash</w:t>
+            </w:r>
+          </w:p>
+        </w:tc>
+        <w:tc>
+          <w:tcPr>
+            <w:tcW w:w="4103" w:type="dxa"/>
+          </w:tcPr>
+          <w:p>
+            <w:pPr>
+              <w:pStyle w:val="ListParagraph"/>
+              <w:spacing w:line="360" w:lineRule="auto"/>
+              <w:ind w:left="0"/>
+              <w:jc w:val="center"/>
+              <w:rPr>
+                <w:rFonts w:ascii="Arial" w:hAnsi="Arial" w:cs="Arial"/>
+                <w:sz w:val="24"/>
+                <w:szCs w:val="24"/>
+              </w:rPr>
+            </w:pPr>
+            <w:r>
+              <w:rPr>
+                <w:rFonts w:ascii="Arial" w:hAnsi="Arial" w:cs="Arial"/>
+                <w:sz w:val="24"/>
+                <w:szCs w:val="24"/>
+              </w:rPr>
+              <w:t>Θ (</w:t>
+            </w:r>
+            <w:r>
+              <w:rPr>
+                <w:rFonts w:ascii="Arial" w:hAnsi="Arial" w:cs="Arial"/>
+                <w:sz w:val="24"/>
+                <w:szCs w:val="24"/>
+              </w:rPr>
+              <w:t>n log(n))</w:t>
+            </w:r>
+          </w:p>
+        </w:tc>
+        <w:tc>
+          <w:tcPr>
+            <w:tcW w:w="4100" w:type="dxa"/>
+          </w:tcPr>
+          <w:p>
+            <w:pPr>
+              <w:pStyle w:val="ListParagraph"/>
+              <w:spacing w:line="360" w:lineRule="auto"/>
+              <w:ind w:left="0"/>
+              <w:jc w:val="center"/>
+              <w:rPr>
+                <w:rFonts w:ascii="Arial" w:hAnsi="Arial" w:cs="Arial"/>
+                <w:sz w:val="24"/>
+                <w:szCs w:val="24"/>
+              </w:rPr>
+            </w:pPr>
+            <w:r>
+              <w:rPr>
+                <w:rFonts w:ascii="Arial" w:hAnsi="Arial" w:cs="Arial"/>
+                <w:sz w:val="24"/>
+                <w:szCs w:val="24"/>
+              </w:rPr>
+              <w:t>Θ (</w:t>
+            </w:r>
+            <w:r>
+              <w:rPr>
+                <w:rFonts w:ascii="Arial" w:hAnsi="Arial" w:cs="Arial"/>
+                <w:sz w:val="24"/>
+                <w:szCs w:val="24"/>
+              </w:rPr>
+              <w:t>n log(n))</w:t>
+            </w:r>
+          </w:p>
+        </w:tc>
+      </w:tr>
+      <w:tr>
+        <w:tc>
+          <w:tcPr>
+            <w:tcW w:w="4117" w:type="dxa"/>
+          </w:tcPr>
+          <w:p>
+            <w:pPr>
+              <w:pStyle w:val="ListParagraph"/>
+              <w:spacing w:line="360" w:lineRule="auto"/>
+              <w:ind w:left="0"/>
+              <w:jc w:val="center"/>
+              <w:rPr>
+                <w:rFonts w:ascii="Arial" w:hAnsi="Arial" w:cs="Arial"/>
+                <w:sz w:val="24"/>
+                <w:szCs w:val="24"/>
+              </w:rPr>
+            </w:pPr>
+            <w:r>
+              <w:rPr>
+                <w:rFonts w:ascii="Arial" w:hAnsi="Arial" w:cs="Arial"/>
+                <w:sz w:val="24"/>
+                <w:szCs w:val="24"/>
+              </w:rPr>
+              <w:t>Worst Case</w:t>
+            </w:r>
+          </w:p>
+        </w:tc>
+        <w:tc>
+          <w:tcPr>
+            <w:tcW w:w="4103" w:type="dxa"/>
+          </w:tcPr>
+          <w:p>
+            <w:pPr>
+              <w:pStyle w:val="ListParagraph"/>
+              <w:spacing w:line="360" w:lineRule="auto"/>
+              <w:ind w:left="0"/>
+              <w:jc w:val="center"/>
+              <w:rPr>
+                <w:rFonts w:ascii="Arial" w:hAnsi="Arial" w:cs="Arial"/>
+                <w:sz w:val="24"/>
+                <w:szCs w:val="24"/>
+              </w:rPr>
+            </w:pPr>
+            <w:r>
+              <w:rPr>
+                <w:rFonts w:ascii="Arial" w:hAnsi="Arial" w:cs="Arial"/>
+                <w:sz w:val="24"/>
+                <w:szCs w:val="24"/>
+              </w:rPr>
+              <w:t>O (</w:t>
+            </w:r>
+            <w:r>
+              <w:rPr>
+                <w:rFonts w:ascii="Arial" w:hAnsi="Arial" w:cs="Arial"/>
+                <w:sz w:val="24"/>
+                <w:szCs w:val="24"/>
+              </w:rPr>
+              <w:t>n log(n))</w:t>
+            </w:r>
+          </w:p>
+        </w:tc>
+        <w:tc>
+          <w:tcPr>
+            <w:tcW w:w="4100" w:type="dxa"/>
+          </w:tcPr>
+          <w:p>
+            <w:pPr>
+              <w:pStyle w:val="ListParagraph"/>
+              <w:spacing w:line="360" w:lineRule="auto"/>
+              <w:ind w:left="0"/>
+              <w:jc w:val="center"/>
+              <w:rPr>
+                <w:rFonts w:ascii="Arial" w:hAnsi="Arial" w:cs="Arial"/>
+                <w:sz w:val="24"/>
+                <w:szCs w:val="24"/>
+              </w:rPr>
+            </w:pPr>
+            <w:r>
+              <w:rPr>
+                <w:rFonts w:ascii="Arial" w:hAnsi="Arial" w:cs="Arial"/>
+                <w:sz w:val="24"/>
+                <w:szCs w:val="24"/>
+              </w:rPr>
+              <w:t>O</w:t>
+            </w:r>
+            <w:r>
+              <w:rPr>
+                <w:rFonts w:ascii="Arial" w:hAnsi="Arial" w:cs="Arial"/>
+                <w:sz w:val="24"/>
+                <w:szCs w:val="24"/>
+              </w:rPr>
+              <w:t xml:space="preserve"> </w:t>
+            </w:r>
+            <w:r>
+              <w:rPr>
+                <w:rFonts w:ascii="Arial" w:hAnsi="Arial" w:cs="Arial"/>
+                <w:sz w:val="24"/>
+                <w:szCs w:val="24"/>
+              </w:rPr>
+              <w:t>(n^2)</w:t>
+            </w:r>
+          </w:p>
+        </w:tc>
+      </w:tr>
+    </w:tbl>
+    <w:p>
+      <w:pPr>
+        <w:pStyle w:val="ListParagraph"/>
+        <w:spacing w:after="0" w:line="360" w:lineRule="auto"/>
+        <w:ind w:left="0"/>
+        <w:jc w:val="center"/>
+        <w:rPr>
+          <w:rFonts w:ascii="Arial" w:hAnsi="Arial" w:cs="Arial"/>
+          <w:b/>
+          <w:bCs/>
+          <w:sz w:val="24"/>
+          <w:szCs w:val="24"/>
+        </w:rPr>
+      </w:pPr>
+    </w:p>
+    <w:p>
+      <w:pPr>
+        <w:spacing w:line="360" w:lineRule="auto"/>
+        <w:ind w:left="270"/>
+        <w:rPr>
+          <w:rFonts w:ascii="Arial" w:hAnsi="Arial" w:cs="Arial"/>
+          <w:b/>
+          <w:bCs/>
+          <w:sz w:val="24"/>
+          <w:szCs w:val="24"/>
+        </w:rPr>
+      </w:pPr>
     </w:p>
     <w:p>
       <w:pPr>
@@ -4790,6 +7462,458 @@
           <w:szCs w:val="24"/>
         </w:rPr>
         <w:t>Code Implementation:</w:t>
+      </w:r>
+    </w:p>
+    <w:p>
+      <w:pPr>
+        <w:pStyle w:val="ListParagraph"/>
+        <w:numPr>
+          <w:ilvl w:val="0"/>
+          <w:numId w:val="3"/>
+        </w:numPr>
+        <w:spacing w:line="360" w:lineRule="auto"/>
+        <w:rPr>
+          <w:rFonts w:ascii="Arial" w:hAnsi="Arial" w:cs="Arial"/>
+          <w:sz w:val="24"/>
+          <w:szCs w:val="24"/>
+        </w:rPr>
+      </w:pPr>
+      <w:r>
+        <w:rPr>
+          <w:rFonts w:ascii="Arial" w:hAnsi="Arial" w:cs="Arial"/>
+          <w:sz w:val="24"/>
+          <w:szCs w:val="24"/>
+        </w:rPr>
+        <w:t xml:space="preserve">GitHub: </w:t>
+      </w:r>
+      <w:hyperlink r:id="rId8" w:history="1">
+        <w:r>
+          <w:rPr>
+            <w:rStyle w:val="Hyperlink"/>
+            <w:rFonts w:ascii="Arial" w:hAnsi="Arial" w:cs="Arial"/>
+            <w:sz w:val="24"/>
+            <w:szCs w:val="24"/>
+          </w:rPr>
+          <w:t>https://github.com/datduong1205/Sorting-Algorithm-Visualization-and-Simulation</w:t>
+        </w:r>
+      </w:hyperlink>
+    </w:p>
+    <w:p>
+      <w:pPr>
+        <w:spacing w:line="360" w:lineRule="auto"/>
+        <w:rPr>
+          <w:rFonts w:ascii="Arial" w:hAnsi="Arial" w:cs="Arial"/>
+          <w:b/>
+          <w:bCs/>
+          <w:sz w:val="24"/>
+          <w:szCs w:val="24"/>
+        </w:rPr>
+      </w:pPr>
+      <w:r>
+        <w:rPr>
+          <w:rFonts w:ascii="Arial" w:hAnsi="Arial" w:cs="Arial"/>
+          <w:b/>
+          <w:bCs/>
+          <w:sz w:val="24"/>
+          <w:szCs w:val="24"/>
+        </w:rPr>
+        <w:t>Code Snipper</w:t>
+      </w:r>
+      <w:r>
+        <w:rPr>
+          <w:rFonts w:ascii="Arial" w:hAnsi="Arial" w:cs="Arial"/>
+          <w:b/>
+          <w:bCs/>
+          <w:sz w:val="24"/>
+          <w:szCs w:val="24"/>
+        </w:rPr>
+        <w:t>:</w:t>
+      </w:r>
+    </w:p>
+    <w:p>
+      <w:pPr>
+        <w:pStyle w:val="ListParagraph"/>
+        <w:numPr>
+          <w:ilvl w:val="0"/>
+          <w:numId w:val="3"/>
+        </w:numPr>
+        <w:spacing w:line="360" w:lineRule="auto"/>
+        <w:rPr>
+          <w:rFonts w:ascii="Arial" w:hAnsi="Arial" w:cs="Arial"/>
+          <w:b/>
+          <w:bCs/>
+          <w:sz w:val="24"/>
+          <w:szCs w:val="24"/>
+        </w:rPr>
+      </w:pPr>
+      <w:r>
+        <w:rPr>
+          <w:rFonts w:ascii="Arial" w:hAnsi="Arial" w:cs="Arial"/>
+          <w:b/>
+          <w:bCs/>
+          <w:sz w:val="24"/>
+          <w:szCs w:val="24"/>
+        </w:rPr>
+        <w:t>Merge Sort:</w:t>
+      </w:r>
+    </w:p>
+    <w:p>
+      <w:pPr>
+        <w:spacing w:line="360" w:lineRule="auto"/>
+        <w:jc w:val="center"/>
+        <w:rPr>
+          <w:rFonts w:ascii="Arial" w:hAnsi="Arial" w:cs="Arial"/>
+          <w:b/>
+          <w:bCs/>
+          <w:sz w:val="24"/>
+          <w:szCs w:val="24"/>
+        </w:rPr>
+      </w:pPr>
+      <w:r>
+        <w:rPr>
+          <w:rFonts w:ascii="Arial" w:hAnsi="Arial" w:cs="Arial"/>
+          <w:b/>
+          <w:bCs/>
+          <w:sz w:val="24"/>
+          <w:szCs w:val="24"/>
+        </w:rPr>
+        <w:drawing>
+          <wp:inline distT="0" distB="0" distL="0" distR="0" wp14:anchorId="0D5A19F6" wp14:editId="06BB8AB0">
+            <wp:extent cx="8229600" cy="5097145"/>
+            <wp:effectExtent l="0" t="0" r="0" b="8255"/>
+            <wp:docPr id="1073374608" name="Picture 1" descr="A screenshot of a computer program&#10;&#10;Description automatically generated"/>
+            <wp:cNvGraphicFramePr>
+              <a:graphicFrameLocks xmlns:a="http://schemas.openxmlformats.org/drawingml/2006/main" noChangeAspect="1"/>
+            </wp:cNvGraphicFramePr>
+            <a:graphic xmlns:a="http://schemas.openxmlformats.org/drawingml/2006/main">
+              <a:graphicData uri="http://schemas.openxmlformats.org/drawingml/2006/picture">
+                <pic:pic xmlns:pic="http://schemas.openxmlformats.org/drawingml/2006/picture">
+                  <pic:nvPicPr>
+                    <pic:cNvPr id="1073374608" name="Picture 1" descr="A screenshot of a computer program&#10;&#10;Description automatically generated"/>
+                    <pic:cNvPicPr/>
+                  </pic:nvPicPr>
+                  <pic:blipFill>
+                    <a:blip r:embed="rId9"/>
+                    <a:stretch>
+                      <a:fillRect/>
+                    </a:stretch>
+                  </pic:blipFill>
+                  <pic:spPr>
+                    <a:xfrm>
+                      <a:off x="0" y="0"/>
+                      <a:ext cx="8229600" cy="5097145"/>
+                    </a:xfrm>
+                    <a:prstGeom prst="rect">
+                      <a:avLst/>
+                    </a:prstGeom>
+                  </pic:spPr>
+                </pic:pic>
+              </a:graphicData>
+            </a:graphic>
+          </wp:inline>
+        </w:drawing>
+      </w:r>
+    </w:p>
+    <w:p>
+      <w:pPr>
+        <w:spacing w:line="360" w:lineRule="auto"/>
+        <w:jc w:val="center"/>
+        <w:rPr>
+          <w:rFonts w:ascii="Arial" w:hAnsi="Arial" w:cs="Arial"/>
+          <w:b/>
+          <w:bCs/>
+          <w:sz w:val="24"/>
+          <w:szCs w:val="24"/>
+        </w:rPr>
+      </w:pPr>
+      <w:r>
+        <w:rPr>
+          <w:rFonts w:ascii="Arial" w:hAnsi="Arial" w:cs="Arial"/>
+          <w:b/>
+          <w:bCs/>
+          <w:sz w:val="24"/>
+          <w:szCs w:val="24"/>
+        </w:rPr>
+        <w:drawing>
+          <wp:inline distT="0" distB="0" distL="0" distR="0" wp14:anchorId="4839C6EF" wp14:editId="75005EEB">
+            <wp:extent cx="8229600" cy="5034915"/>
+            <wp:effectExtent l="0" t="0" r="0" b="0"/>
+            <wp:docPr id="1602936119" name="Picture 1"/>
+            <wp:cNvGraphicFramePr>
+              <a:graphicFrameLocks xmlns:a="http://schemas.openxmlformats.org/drawingml/2006/main" noChangeAspect="1"/>
+            </wp:cNvGraphicFramePr>
+            <a:graphic xmlns:a="http://schemas.openxmlformats.org/drawingml/2006/main">
+              <a:graphicData uri="http://schemas.openxmlformats.org/drawingml/2006/picture">
+                <pic:pic xmlns:pic="http://schemas.openxmlformats.org/drawingml/2006/picture">
+                  <pic:nvPicPr>
+                    <pic:cNvPr id="1602936119" name=""/>
+                    <pic:cNvPicPr/>
+                  </pic:nvPicPr>
+                  <pic:blipFill>
+                    <a:blip r:embed="rId10"/>
+                    <a:stretch>
+                      <a:fillRect/>
+                    </a:stretch>
+                  </pic:blipFill>
+                  <pic:spPr>
+                    <a:xfrm>
+                      <a:off x="0" y="0"/>
+                      <a:ext cx="8229600" cy="5034915"/>
+                    </a:xfrm>
+                    <a:prstGeom prst="rect">
+                      <a:avLst/>
+                    </a:prstGeom>
+                  </pic:spPr>
+                </pic:pic>
+              </a:graphicData>
+            </a:graphic>
+          </wp:inline>
+        </w:drawing>
+      </w:r>
+    </w:p>
+    <w:p>
+      <w:pPr>
+        <w:spacing w:line="360" w:lineRule="auto"/>
+        <w:jc w:val="center"/>
+        <w:rPr>
+          <w:rFonts w:ascii="Arial" w:hAnsi="Arial" w:cs="Arial"/>
+          <w:b/>
+          <w:bCs/>
+          <w:sz w:val="24"/>
+          <w:szCs w:val="24"/>
+        </w:rPr>
+      </w:pPr>
+      <w:r>
+        <w:rPr>
+          <w:rFonts w:ascii="Arial" w:hAnsi="Arial" w:cs="Arial"/>
+          <w:b/>
+          <w:bCs/>
+          <w:sz w:val="24"/>
+          <w:szCs w:val="24"/>
+        </w:rPr>
+        <w:lastRenderedPageBreak/>
+        <w:drawing>
+          <wp:inline distT="0" distB="0" distL="0" distR="0" wp14:anchorId="2AC6FDCA" wp14:editId="5DB49D48">
+            <wp:extent cx="8229600" cy="5542915"/>
+            <wp:effectExtent l="0" t="0" r="0" b="635"/>
+            <wp:docPr id="89749874" name="Picture 1" descr="A computer screen shot of a number&#10;&#10;Description automatically generated"/>
+            <wp:cNvGraphicFramePr>
+              <a:graphicFrameLocks xmlns:a="http://schemas.openxmlformats.org/drawingml/2006/main" noChangeAspect="1"/>
+            </wp:cNvGraphicFramePr>
+            <a:graphic xmlns:a="http://schemas.openxmlformats.org/drawingml/2006/main">
+              <a:graphicData uri="http://schemas.openxmlformats.org/drawingml/2006/picture">
+                <pic:pic xmlns:pic="http://schemas.openxmlformats.org/drawingml/2006/picture">
+                  <pic:nvPicPr>
+                    <pic:cNvPr id="89749874" name="Picture 1" descr="A computer screen shot of a number&#10;&#10;Description automatically generated"/>
+                    <pic:cNvPicPr/>
+                  </pic:nvPicPr>
+                  <pic:blipFill>
+                    <a:blip r:embed="rId11"/>
+                    <a:stretch>
+                      <a:fillRect/>
+                    </a:stretch>
+                  </pic:blipFill>
+                  <pic:spPr>
+                    <a:xfrm>
+                      <a:off x="0" y="0"/>
+                      <a:ext cx="8229600" cy="5542915"/>
+                    </a:xfrm>
+                    <a:prstGeom prst="rect">
+                      <a:avLst/>
+                    </a:prstGeom>
+                  </pic:spPr>
+                </pic:pic>
+              </a:graphicData>
+            </a:graphic>
+          </wp:inline>
+        </w:drawing>
+      </w:r>
+    </w:p>
+    <w:p>
+      <w:pPr>
+        <w:pStyle w:val="ListParagraph"/>
+        <w:numPr>
+          <w:ilvl w:val="0"/>
+          <w:numId w:val="3"/>
+        </w:numPr>
+        <w:spacing w:line="360" w:lineRule="auto"/>
+        <w:rPr>
+          <w:rFonts w:ascii="Arial" w:hAnsi="Arial" w:cs="Arial"/>
+          <w:b/>
+          <w:bCs/>
+          <w:sz w:val="24"/>
+          <w:szCs w:val="24"/>
+        </w:rPr>
+      </w:pPr>
+      <w:r>
+        <w:rPr>
+          <w:rFonts w:ascii="Arial" w:hAnsi="Arial" w:cs="Arial"/>
+          <w:b/>
+          <w:bCs/>
+          <w:sz w:val="24"/>
+          <w:szCs w:val="24"/>
+        </w:rPr>
+        <w:t>Quick Sort:</w:t>
+      </w:r>
+    </w:p>
+    <w:p>
+      <w:pPr>
+        <w:spacing w:line="360" w:lineRule="auto"/>
+        <w:jc w:val="center"/>
+        <w:rPr>
+          <w:rFonts w:ascii="Arial" w:hAnsi="Arial" w:cs="Arial"/>
+          <w:sz w:val="24"/>
+          <w:szCs w:val="24"/>
+        </w:rPr>
+      </w:pPr>
+      <w:r>
+        <w:rPr>
+          <w:rFonts w:ascii="Arial" w:hAnsi="Arial" w:cs="Arial"/>
+          <w:sz w:val="24"/>
+          <w:szCs w:val="24"/>
+        </w:rPr>
+        <w:drawing>
+          <wp:inline distT="0" distB="0" distL="0" distR="0" wp14:anchorId="18E03866" wp14:editId="7502BD40">
+            <wp:extent cx="8229600" cy="5064125"/>
+            <wp:effectExtent l="0" t="0" r="0" b="3175"/>
+            <wp:docPr id="513123022" name="Picture 1" descr="A computer screen shot of a program&#10;&#10;Description automatically generated"/>
+            <wp:cNvGraphicFramePr>
+              <a:graphicFrameLocks xmlns:a="http://schemas.openxmlformats.org/drawingml/2006/main" noChangeAspect="1"/>
+            </wp:cNvGraphicFramePr>
+            <a:graphic xmlns:a="http://schemas.openxmlformats.org/drawingml/2006/main">
+              <a:graphicData uri="http://schemas.openxmlformats.org/drawingml/2006/picture">
+                <pic:pic xmlns:pic="http://schemas.openxmlformats.org/drawingml/2006/picture">
+                  <pic:nvPicPr>
+                    <pic:cNvPr id="513123022" name="Picture 1" descr="A computer screen shot of a program&#10;&#10;Description automatically generated"/>
+                    <pic:cNvPicPr/>
+                  </pic:nvPicPr>
+                  <pic:blipFill>
+                    <a:blip r:embed="rId12"/>
+                    <a:stretch>
+                      <a:fillRect/>
+                    </a:stretch>
+                  </pic:blipFill>
+                  <pic:spPr>
+                    <a:xfrm>
+                      <a:off x="0" y="0"/>
+                      <a:ext cx="8229600" cy="5064125"/>
+                    </a:xfrm>
+                    <a:prstGeom prst="rect">
+                      <a:avLst/>
+                    </a:prstGeom>
+                  </pic:spPr>
+                </pic:pic>
+              </a:graphicData>
+            </a:graphic>
+          </wp:inline>
+        </w:drawing>
+      </w:r>
+    </w:p>
+    <w:p>
+      <w:pPr>
+        <w:spacing w:line="360" w:lineRule="auto"/>
+        <w:jc w:val="center"/>
+        <w:rPr>
+          <w:rFonts w:ascii="Arial" w:hAnsi="Arial" w:cs="Arial"/>
+          <w:sz w:val="24"/>
+          <w:szCs w:val="24"/>
+        </w:rPr>
+      </w:pPr>
+      <w:r>
+        <w:rPr>
+          <w:rFonts w:ascii="Arial" w:hAnsi="Arial" w:cs="Arial"/>
+          <w:sz w:val="24"/>
+          <w:szCs w:val="24"/>
+        </w:rPr>
+        <w:lastRenderedPageBreak/>
+        <w:drawing>
+          <wp:inline distT="0" distB="0" distL="0" distR="0" wp14:anchorId="6704C1BF" wp14:editId="55815DAF">
+            <wp:extent cx="8229600" cy="3893820"/>
+            <wp:effectExtent l="0" t="0" r="0" b="0"/>
+            <wp:docPr id="1491318174" name="Picture 1" descr="A computer screen shot of a program&#10;&#10;Description automatically generated"/>
+            <wp:cNvGraphicFramePr>
+              <a:graphicFrameLocks xmlns:a="http://schemas.openxmlformats.org/drawingml/2006/main" noChangeAspect="1"/>
+            </wp:cNvGraphicFramePr>
+            <a:graphic xmlns:a="http://schemas.openxmlformats.org/drawingml/2006/main">
+              <a:graphicData uri="http://schemas.openxmlformats.org/drawingml/2006/picture">
+                <pic:pic xmlns:pic="http://schemas.openxmlformats.org/drawingml/2006/picture">
+                  <pic:nvPicPr>
+                    <pic:cNvPr id="1491318174" name="Picture 1" descr="A computer screen shot of a program&#10;&#10;Description automatically generated"/>
+                    <pic:cNvPicPr/>
+                  </pic:nvPicPr>
+                  <pic:blipFill>
+                    <a:blip r:embed="rId13"/>
+                    <a:stretch>
+                      <a:fillRect/>
+                    </a:stretch>
+                  </pic:blipFill>
+                  <pic:spPr>
+                    <a:xfrm>
+                      <a:off x="0" y="0"/>
+                      <a:ext cx="8229600" cy="3893820"/>
+                    </a:xfrm>
+                    <a:prstGeom prst="rect">
+                      <a:avLst/>
+                    </a:prstGeom>
+                  </pic:spPr>
+                </pic:pic>
+              </a:graphicData>
+            </a:graphic>
+          </wp:inline>
+        </w:drawing>
+      </w:r>
+    </w:p>
+    <w:p>
+      <w:pPr>
+        <w:spacing w:line="360" w:lineRule="auto"/>
+        <w:jc w:val="center"/>
+        <w:rPr>
+          <w:rFonts w:ascii="Arial" w:hAnsi="Arial" w:cs="Arial"/>
+          <w:sz w:val="24"/>
+          <w:szCs w:val="24"/>
+        </w:rPr>
+      </w:pPr>
+      <w:r>
+        <w:rPr>
+          <w:rFonts w:ascii="Arial" w:hAnsi="Arial" w:cs="Arial"/>
+          <w:sz w:val="24"/>
+          <w:szCs w:val="24"/>
+        </w:rPr>
+        <w:drawing>
+          <wp:inline distT="0" distB="0" distL="0" distR="0" wp14:anchorId="10FAFBAC" wp14:editId="0B47F5FA">
+            <wp:extent cx="8229600" cy="5457190"/>
+            <wp:effectExtent l="0" t="0" r="0" b="0"/>
+            <wp:docPr id="1108911652" name="Picture 1" descr="A screenshot of a computer program&#10;&#10;Description automatically generated"/>
+            <wp:cNvGraphicFramePr>
+              <a:graphicFrameLocks xmlns:a="http://schemas.openxmlformats.org/drawingml/2006/main" noChangeAspect="1"/>
+            </wp:cNvGraphicFramePr>
+            <a:graphic xmlns:a="http://schemas.openxmlformats.org/drawingml/2006/main">
+              <a:graphicData uri="http://schemas.openxmlformats.org/drawingml/2006/picture">
+                <pic:pic xmlns:pic="http://schemas.openxmlformats.org/drawingml/2006/picture">
+                  <pic:nvPicPr>
+                    <pic:cNvPr id="1108911652" name="Picture 1" descr="A screenshot of a computer program&#10;&#10;Description automatically generated"/>
+                    <pic:cNvPicPr/>
+                  </pic:nvPicPr>
+                  <pic:blipFill>
+                    <a:blip r:embed="rId14"/>
+                    <a:stretch>
+                      <a:fillRect/>
+                    </a:stretch>
+                  </pic:blipFill>
+                  <pic:spPr>
+                    <a:xfrm>
+                      <a:off x="0" y="0"/>
+                      <a:ext cx="8229600" cy="5457190"/>
+                    </a:xfrm>
+                    <a:prstGeom prst="rect">
+                      <a:avLst/>
+                    </a:prstGeom>
+                  </pic:spPr>
+                </pic:pic>
+              </a:graphicData>
+            </a:graphic>
+          </wp:inline>
+        </w:drawing>
       </w:r>
     </w:p>
     <w:p>
@@ -4827,6 +7951,12 @@
       <w:type w:val="continuous"/>
       <w:pgSz w:w="15840" w:h="24480" w:code="3"/>
       <w:pgMar w:top="1440" w:right="1440" w:bottom="1440" w:left="1440" w:header="720" w:footer="720" w:gutter="0"/>
+      <w:pgBorders w:offsetFrom="page">
+        <w:top w:val="single" w:sz="4" w:space="24" w:color="auto"/>
+        <w:left w:val="single" w:sz="4" w:space="24" w:color="auto"/>
+        <w:bottom w:val="single" w:sz="4" w:space="24" w:color="auto"/>
+        <w:right w:val="single" w:sz="4" w:space="24" w:color="auto"/>
+      </w:pgBorders>
       <w:cols w:space="720"/>
       <w:docGrid w:linePitch="360"/>
     </w:sectPr>
@@ -5103,6 +8233,92 @@
     </w:lvl>
   </w:abstractNum>
   <w:abstractNum w:abstractNumId="2" w15:restartNumberingAfterBreak="0">
+    <w:nsid w:val="53326EB2"/>
+    <w:multiLevelType w:val="hybridMultilevel"/>
+    <w:tmpl w:val="D32A76AE"/>
+    <w:lvl w:ilvl="0" w:tplc="0409000F">
+      <w:start w:val="1"/>
+      <w:numFmt w:val="decimal"/>
+      <w:lvlText w:val="%1."/>
+      <w:lvlJc w:val="left"/>
+      <w:pPr>
+        <w:ind w:left="990" w:hanging="360"/>
+      </w:pPr>
+    </w:lvl>
+    <w:lvl w:ilvl="1" w:tplc="04090019" w:tentative="1">
+      <w:start w:val="1"/>
+      <w:numFmt w:val="lowerLetter"/>
+      <w:lvlText w:val="%2."/>
+      <w:lvlJc w:val="left"/>
+      <w:pPr>
+        <w:ind w:left="1710" w:hanging="360"/>
+      </w:pPr>
+    </w:lvl>
+    <w:lvl w:ilvl="2" w:tplc="0409001B" w:tentative="1">
+      <w:start w:val="1"/>
+      <w:numFmt w:val="lowerRoman"/>
+      <w:lvlText w:val="%3."/>
+      <w:lvlJc w:val="right"/>
+      <w:pPr>
+        <w:ind w:left="2430" w:hanging="180"/>
+      </w:pPr>
+    </w:lvl>
+    <w:lvl w:ilvl="3" w:tplc="0409000F" w:tentative="1">
+      <w:start w:val="1"/>
+      <w:numFmt w:val="decimal"/>
+      <w:lvlText w:val="%4."/>
+      <w:lvlJc w:val="left"/>
+      <w:pPr>
+        <w:ind w:left="3150" w:hanging="360"/>
+      </w:pPr>
+    </w:lvl>
+    <w:lvl w:ilvl="4" w:tplc="04090019" w:tentative="1">
+      <w:start w:val="1"/>
+      <w:numFmt w:val="lowerLetter"/>
+      <w:lvlText w:val="%5."/>
+      <w:lvlJc w:val="left"/>
+      <w:pPr>
+        <w:ind w:left="3870" w:hanging="360"/>
+      </w:pPr>
+    </w:lvl>
+    <w:lvl w:ilvl="5" w:tplc="0409001B" w:tentative="1">
+      <w:start w:val="1"/>
+      <w:numFmt w:val="lowerRoman"/>
+      <w:lvlText w:val="%6."/>
+      <w:lvlJc w:val="right"/>
+      <w:pPr>
+        <w:ind w:left="4590" w:hanging="180"/>
+      </w:pPr>
+    </w:lvl>
+    <w:lvl w:ilvl="6" w:tplc="0409000F" w:tentative="1">
+      <w:start w:val="1"/>
+      <w:numFmt w:val="decimal"/>
+      <w:lvlText w:val="%7."/>
+      <w:lvlJc w:val="left"/>
+      <w:pPr>
+        <w:ind w:left="5310" w:hanging="360"/>
+      </w:pPr>
+    </w:lvl>
+    <w:lvl w:ilvl="7" w:tplc="04090019" w:tentative="1">
+      <w:start w:val="1"/>
+      <w:numFmt w:val="lowerLetter"/>
+      <w:lvlText w:val="%8."/>
+      <w:lvlJc w:val="left"/>
+      <w:pPr>
+        <w:ind w:left="6030" w:hanging="360"/>
+      </w:pPr>
+    </w:lvl>
+    <w:lvl w:ilvl="8" w:tplc="0409001B" w:tentative="1">
+      <w:start w:val="1"/>
+      <w:numFmt w:val="lowerRoman"/>
+      <w:lvlText w:val="%9."/>
+      <w:lvlJc w:val="right"/>
+      <w:pPr>
+        <w:ind w:left="6750" w:hanging="180"/>
+      </w:pPr>
+    </w:lvl>
+  </w:abstractNum>
+  <w:abstractNum w:abstractNumId="3" w15:restartNumberingAfterBreak="0">
     <w:nsid w:val="6F3B099A"/>
     <w:multiLevelType w:val="hybridMultilevel"/>
     <w:tmpl w:val="E4423776"/>
@@ -5192,13 +8408,16 @@
     </w:lvl>
   </w:abstractNum>
   <w:num w:numId="1" w16cid:durableId="1433355374">
-    <w:abstractNumId w:val="2"/>
+    <w:abstractNumId w:val="3"/>
   </w:num>
   <w:num w:numId="2" w16cid:durableId="1705059324">
     <w:abstractNumId w:val="0"/>
   </w:num>
   <w:num w:numId="3" w16cid:durableId="1899585128">
     <w:abstractNumId w:val="1"/>
+  </w:num>
+  <w:num w:numId="4" w16cid:durableId="756561538">
+    <w:abstractNumId w:val="2"/>
   </w:num>
 </w:numbering>
 </file>
@@ -5706,6 +8925,42 @@
     <w:uiPriority w:val="99"/>
     <w:rsid w:val="00261340"/>
   </w:style>
+  <w:style w:type="character" w:styleId="Hyperlink">
+    <w:name w:val="Hyperlink"/>
+    <w:basedOn w:val="DefaultParagraphFont"/>
+    <w:uiPriority w:val="99"/>
+    <w:unhideWhenUsed/>
+    <w:rsid w:val="00D20A14"/>
+    <w:rPr>
+      <w:color w:val="0563C1" w:themeColor="hyperlink"/>
+      <w:u w:val="single"/>
+    </w:rPr>
+  </w:style>
+  <w:style w:type="character" w:styleId="UnresolvedMention">
+    <w:name w:val="Unresolved Mention"/>
+    <w:basedOn w:val="DefaultParagraphFont"/>
+    <w:uiPriority w:val="99"/>
+    <w:semiHidden/>
+    <w:unhideWhenUsed/>
+    <w:rsid w:val="00D20A14"/>
+    <w:rPr>
+      <w:color w:val="605E5C"/>
+      <w:shd w:val="clear" w:color="auto" w:fill="E1DFDD"/>
+    </w:rPr>
+  </w:style>
+  <w:style w:type="character" w:styleId="HTMLCode">
+    <w:name w:val="HTML Code"/>
+    <w:basedOn w:val="DefaultParagraphFont"/>
+    <w:uiPriority w:val="99"/>
+    <w:semiHidden/>
+    <w:unhideWhenUsed/>
+    <w:rsid w:val="00C25BCB"/>
+    <w:rPr>
+      <w:rFonts w:ascii="Courier New" w:eastAsia="Times New Roman" w:hAnsi="Courier New" w:cs="Courier New"/>
+      <w:sz w:val="20"/>
+      <w:szCs w:val="20"/>
+    </w:rPr>
+  </w:style>
 </w:styles>
 </file>
 

</xml_diff>